<commit_message>
done function: find question, find answer, find correct answer
</commit_message>
<xml_diff>
--- a/Demo.docx
+++ b/Demo.docx
@@ -241,6 +241,110 @@
           <w:tab w:val="left" w:pos="7574"/>
         </w:tabs>
         <w:rPr>
+          <w:lang w:val="en-US"/>
+        </w:rPr>
+      </w:pPr>
+      <w:r>
+        <w:rPr>
+          <w:lang w:val="en-US"/>
+        </w:rPr>
+        <w:t>Câu 2: Did you hear about John’s promotion?</w:t>
+      </w:r>
+    </w:p>
+    <w:p>
+      <w:pPr>
+        <w:tabs>
+          <w:tab w:val="left" w:pos="283"/>
+          <w:tab w:val="left" w:pos="2704"/>
+          <w:tab w:val="left" w:pos="5142"/>
+          <w:tab w:val="left" w:pos="7574"/>
+        </w:tabs>
+        <w:ind w:left="283"/>
+        <w:rPr>
+          <w:lang w:val="en-US"/>
+        </w:rPr>
+      </w:pPr>
+      <w:r>
+        <w:rPr>
+          <w:lang w:val="en-US"/>
+        </w:rPr>
+        <w:t>A</w:t>
+      </w:r>
+      <w:r>
+        <w:rPr>
+          <w:lang w:val="en-US"/>
+        </w:rPr>
+        <w:t xml:space="preserve">. </w:t>
+      </w:r>
+      <w:r>
+        <w:rPr>
+          <w:lang w:val="en-US"/>
+        </w:rPr>
+        <w:t>The sales promotion was successful.</w:t>
+      </w:r>
+    </w:p>
+    <w:p>
+      <w:pPr>
+        <w:tabs>
+          <w:tab w:val="left" w:pos="283"/>
+          <w:tab w:val="left" w:pos="2704"/>
+          <w:tab w:val="left" w:pos="5142"/>
+          <w:tab w:val="left" w:pos="7574"/>
+        </w:tabs>
+        <w:ind w:left="284"/>
+        <w:rPr>
+          <w:lang w:val="en-US"/>
+        </w:rPr>
+      </w:pPr>
+      <w:r>
+        <w:rPr>
+          <w:u w:val="single"/>
+          <w:lang w:val="en-US"/>
+        </w:rPr>
+        <w:t>B</w:t>
+      </w:r>
+      <w:r>
+        <w:rPr>
+          <w:lang w:val="en-US"/>
+        </w:rPr>
+        <w:t>.</w:t>
+      </w:r>
+      <w:r>
+        <w:rPr>
+          <w:lang w:val="en-US"/>
+        </w:rPr>
+        <w:t xml:space="preserve"> Yes, he is being recognized for the great work he did on the project.</w:t>
+      </w:r>
+    </w:p>
+    <w:p>
+      <w:pPr>
+        <w:tabs>
+          <w:tab w:val="left" w:pos="283"/>
+          <w:tab w:val="left" w:pos="2704"/>
+          <w:tab w:val="left" w:pos="5142"/>
+          <w:tab w:val="left" w:pos="7574"/>
+        </w:tabs>
+        <w:ind w:left="284"/>
+        <w:rPr>
+          <w:lang w:val="en-US"/>
+        </w:rPr>
+      </w:pPr>
+      <w:r>
+        <w:rPr>
+          <w:lang w:val="en-US"/>
+        </w:rPr>
+        <w:t>C. No, I have not heard anything from him yet.</w:t>
+      </w:r>
+    </w:p>
+    <w:p>
+      <w:pPr>
+        <w:tabs>
+          <w:tab w:val="left" w:pos="283"/>
+          <w:tab w:val="left" w:pos="2704"/>
+          <w:tab w:val="left" w:pos="5142"/>
+          <w:tab w:val="left" w:pos="7574"/>
+        </w:tabs>
+        <w:rPr>
           <w:iCs/>
           <w:lang w:val="en-US"/>
         </w:rPr>
@@ -250,7 +354,7 @@
           <w:iCs/>
           <w:lang w:val="en-US"/>
         </w:rPr>
-        <w:t>Câu 2: Who is going to attend the Mr. McKenzie’s retirement party?</w:t>
+        <w:t>Câu 3: The bonuses will be paid this month, won’t they?</w:t>
       </w:r>
     </w:p>
     <w:p>
@@ -263,6 +367,162 @@
         </w:tabs>
         <w:ind w:left="288"/>
         <w:rPr>
+          <w:lang w:val="en-US"/>
+        </w:rPr>
+      </w:pPr>
+      <w:r>
+        <w:rPr>
+          <w:lang w:val="en-US"/>
+        </w:rPr>
+        <w:t>A. No, I paid the bill last month.</w:t>
+      </w:r>
+    </w:p>
+    <w:p>
+      <w:pPr>
+        <w:tabs>
+          <w:tab w:val="left" w:pos="283"/>
+          <w:tab w:val="left" w:pos="2704"/>
+          <w:tab w:val="left" w:pos="5142"/>
+          <w:tab w:val="left" w:pos="7574"/>
+        </w:tabs>
+        <w:ind w:left="288"/>
+        <w:rPr>
+          <w:lang w:val="en-US"/>
+        </w:rPr>
+      </w:pPr>
+      <w:r>
+        <w:rPr>
+          <w:u w:val="single"/>
+          <w:lang w:val="en-US"/>
+        </w:rPr>
+        <w:t>B</w:t>
+      </w:r>
+      <w:r>
+        <w:rPr>
+          <w:lang w:val="en-US"/>
+        </w:rPr>
+        <w:t>.</w:t>
+      </w:r>
+      <w:r>
+        <w:rPr>
+          <w:lang w:val="en-US"/>
+        </w:rPr>
+        <w:t xml:space="preserve"> Yes, they will.</w:t>
+      </w:r>
+    </w:p>
+    <w:p>
+      <w:pPr>
+        <w:tabs>
+          <w:tab w:val="left" w:pos="283"/>
+          <w:tab w:val="left" w:pos="2704"/>
+          <w:tab w:val="left" w:pos="5142"/>
+          <w:tab w:val="left" w:pos="7574"/>
+        </w:tabs>
+        <w:ind w:left="288"/>
+        <w:rPr>
+          <w:lang w:val="en-US"/>
+        </w:rPr>
+      </w:pPr>
+      <w:r>
+        <w:rPr>
+          <w:lang w:val="en-US"/>
+        </w:rPr>
+        <w:t xml:space="preserve">C. Payday is this Friday. </w:t>
+      </w:r>
+    </w:p>
+    <w:p>
+      <w:pPr>
+        <w:tabs>
+          <w:tab w:val="left" w:pos="283"/>
+          <w:tab w:val="left" w:pos="2704"/>
+          <w:tab w:val="left" w:pos="5142"/>
+          <w:tab w:val="left" w:pos="7574"/>
+        </w:tabs>
+        <w:rPr>
+          <w:lang w:val="en-US"/>
+        </w:rPr>
+      </w:pPr>
+      <w:r>
+        <w:rPr>
+          <w:lang w:val="en-US"/>
+        </w:rPr>
+        <w:t>Câu 4: What is PI number?</w:t>
+      </w:r>
+    </w:p>
+    <w:p>
+      <w:pPr>
+        <w:tabs>
+          <w:tab w:val="left" w:pos="283"/>
+          <w:tab w:val="left" w:pos="2704"/>
+          <w:tab w:val="left" w:pos="5142"/>
+          <w:tab w:val="left" w:pos="7574"/>
+        </w:tabs>
+        <w:ind w:left="284"/>
+        <w:rPr>
+          <w:lang w:val="en-US"/>
+        </w:rPr>
+      </w:pPr>
+      <w:r>
+        <w:rPr>
+          <w:lang w:val="en-US"/>
+        </w:rPr>
+        <w:t>A.</w:t>
+      </w:r>
+      <w:r>
+        <w:rPr>
+          <w:lang w:val="en-US"/>
+        </w:rPr>
+        <w:t xml:space="preserve"> </w:t>
+      </w:r>
+      <w:r>
+        <w:rPr>
+          <w:lang w:val="en-US"/>
+        </w:rPr>
+        <w:t>1.</w:t>
+      </w:r>
+      <w:r>
+        <w:rPr>
+          <w:lang w:val="en-US"/>
+        </w:rPr>
+        <w:tab/>
+        <w:t>B. 2.</w:t>
+      </w:r>
+      <w:r>
+        <w:rPr>
+          <w:lang w:val="en-US"/>
+        </w:rPr>
+        <w:tab/>
+      </w:r>
+      <w:r>
+        <w:rPr>
+          <w:u w:val="single"/>
+          <w:lang w:val="en-US"/>
+        </w:rPr>
+        <w:t>C</w:t>
+      </w:r>
+      <w:r>
+        <w:rPr>
+          <w:lang w:val="en-US"/>
+        </w:rPr>
+        <w:t>. 3, 14.</w:t>
+      </w:r>
+      <w:r>
+        <w:rPr>
+          <w:lang w:val="en-US"/>
+        </w:rPr>
+        <w:tab/>
+        <w:t>D. 4.</w:t>
+      </w:r>
+    </w:p>
+    <w:p>
+      <w:pPr>
+        <w:tabs>
+          <w:tab w:val="left" w:pos="283"/>
+          <w:tab w:val="left" w:pos="2704"/>
+          <w:tab w:val="left" w:pos="5142"/>
+          <w:tab w:val="left" w:pos="7574"/>
+        </w:tabs>
+        <w:rPr>
           <w:iCs/>
           <w:lang w:val="en-US"/>
         </w:rPr>
@@ -272,7 +532,7 @@
           <w:iCs/>
           <w:lang w:val="en-US"/>
         </w:rPr>
-        <w:t>Yo yo wwhat shup</w:t>
+        <w:t>Câu 5: Who is going to attend the Mr. McKenzie’s retirement party?</w:t>
       </w:r>
     </w:p>
     <w:p>
@@ -366,7 +626,7 @@
           <w:iCs/>
           <w:lang w:val="en-US"/>
         </w:rPr>
-        <w:t>Câu 3: Would you like to reserve the larger hall for the event?</w:t>
+        <w:t>Câu 6: Would you like to reserve the larger hall for the event?</w:t>
       </w:r>
     </w:p>
     <w:p>
@@ -483,16 +743,14 @@
           <w:tab w:val="left" w:pos="7574"/>
         </w:tabs>
         <w:rPr>
-          <w:iCs/>
-          <w:lang w:val="en-US"/>
-        </w:rPr>
-      </w:pPr>
-      <w:r>
-        <w:rPr>
-          <w:iCs/>
-          <w:lang w:val="en-US"/>
-        </w:rPr>
-        <w:t>Câu 4: The bonuses will be paid this month, won’t they?</w:t>
+          <w:lang w:val="en-US"/>
+        </w:rPr>
+      </w:pPr>
+      <w:r>
+        <w:rPr>
+          <w:lang w:val="en-US"/>
+        </w:rPr>
+        <w:t>Câu 7: What is the correct fomular?</w:t>
       </w:r>
     </w:p>
     <w:p>
@@ -504,15 +762,425 @@
           <w:tab w:val="left" w:pos="7574"/>
         </w:tabs>
         <w:ind w:left="288"/>
-        <w:rPr>
-          <w:lang w:val="en-US"/>
-        </w:rPr>
-      </w:pPr>
-      <w:r>
-        <w:rPr>
-          <w:lang w:val="en-US"/>
-        </w:rPr>
-        <w:t>A. No, I paid the bill last month.</w:t>
+      </w:pPr>
+      <w:r>
+        <w:rPr>
+          <w:rFonts w:eastAsiaTheme="minorEastAsia"/>
+          <w:lang w:val="en-US"/>
+        </w:rPr>
+        <w:lastRenderedPageBreak/>
+        <w:tab/>
+      </w:r>
+      <w:r>
+        <w:rPr>
+          <w:rFonts w:eastAsiaTheme="minorEastAsia"/>
+          <w:u w:val="single"/>
+          <w:lang w:val="en-US"/>
+        </w:rPr>
+        <w:t>A</w:t>
+      </w:r>
+      <w:r>
+        <w:rPr>
+          <w:rFonts w:eastAsiaTheme="minorEastAsia"/>
+          <w:lang w:val="en-US"/>
+        </w:rPr>
+        <w:t xml:space="preserve">. </w:t>
+      </w:r>
+      <m:oMath>
+        <m:r>
+          <w:rPr>
+            <w:rFonts w:ascii="Cambria Math" w:hAnsi="Cambria Math" w:cs="Cambria Math"/>
+            <w:lang w:val="en-US"/>
+          </w:rPr>
+          <m:t>x</m:t>
+        </m:r>
+        <m:r>
+          <m:rPr>
+            <m:sty m:val="p"/>
+          </m:rPr>
+          <w:rPr>
+            <w:rFonts w:ascii="Cambria Math" w:hAnsi="Cambria Math" w:cs="Cambria Math"/>
+            <w:lang w:val="en-US"/>
+          </w:rPr>
+          <m:t>=</m:t>
+        </m:r>
+        <m:f>
+          <m:fPr>
+            <m:ctrlPr>
+              <w:rPr>
+                <w:rFonts w:ascii="Cambria Math" w:hAnsi="Cambria Math"/>
+                <w:lang w:val="en-US"/>
+              </w:rPr>
+            </m:ctrlPr>
+          </m:fPr>
+          <m:num>
+            <m:r>
+              <m:rPr>
+                <m:sty m:val="p"/>
+              </m:rPr>
+              <w:rPr>
+                <w:rFonts w:ascii="Cambria Math" w:hAnsi="Cambria Math" w:cs="Cambria Math"/>
+                <w:lang w:val="en-US"/>
+              </w:rPr>
+              <m:t>-</m:t>
+            </m:r>
+            <m:r>
+              <w:rPr>
+                <w:rFonts w:ascii="Cambria Math" w:hAnsi="Cambria Math" w:cs="Cambria Math"/>
+                <w:lang w:val="en-US"/>
+              </w:rPr>
+              <m:t>b</m:t>
+            </m:r>
+            <m:r>
+              <m:rPr>
+                <m:sty m:val="p"/>
+              </m:rPr>
+              <w:rPr>
+                <w:rFonts w:ascii="Cambria Math" w:hAnsi="Cambria Math" w:cs="Cambria Math"/>
+                <w:lang w:val="en-US"/>
+              </w:rPr>
+              <m:t>±</m:t>
+            </m:r>
+            <m:rad>
+              <m:radPr>
+                <m:degHide m:val="1"/>
+                <m:ctrlPr>
+                  <w:rPr>
+                    <w:rFonts w:ascii="Cambria Math" w:hAnsi="Cambria Math"/>
+                    <w:lang w:val="en-US"/>
+                  </w:rPr>
+                </m:ctrlPr>
+              </m:radPr>
+              <m:deg/>
+              <m:e>
+                <m:sSup>
+                  <m:sSupPr>
+                    <m:ctrlPr>
+                      <w:rPr>
+                        <w:rFonts w:ascii="Cambria Math" w:hAnsi="Cambria Math"/>
+                        <w:lang w:val="en-US"/>
+                      </w:rPr>
+                    </m:ctrlPr>
+                  </m:sSupPr>
+                  <m:e>
+                    <m:r>
+                      <w:rPr>
+                        <w:rFonts w:ascii="Cambria Math" w:hAnsi="Cambria Math" w:cs="Cambria Math"/>
+                        <w:lang w:val="en-US"/>
+                      </w:rPr>
+                      <m:t>b</m:t>
+                    </m:r>
+                  </m:e>
+                  <m:sup>
+                    <m:r>
+                      <m:rPr>
+                        <m:sty m:val="p"/>
+                      </m:rPr>
+                      <w:rPr>
+                        <w:rFonts w:ascii="Cambria Math" w:hAnsi="Cambria Math" w:cs="Cambria Math"/>
+                        <w:lang w:val="en-US"/>
+                      </w:rPr>
+                      <m:t>2</m:t>
+                    </m:r>
+                  </m:sup>
+                </m:sSup>
+                <m:r>
+                  <m:rPr>
+                    <m:sty m:val="p"/>
+                  </m:rPr>
+                  <w:rPr>
+                    <w:rFonts w:ascii="Cambria Math" w:hAnsi="Cambria Math" w:cs="Cambria Math"/>
+                    <w:lang w:val="en-US"/>
+                  </w:rPr>
+                  <m:t>-4</m:t>
+                </m:r>
+                <m:r>
+                  <w:rPr>
+                    <w:rFonts w:ascii="Cambria Math" w:hAnsi="Cambria Math" w:cs="Cambria Math"/>
+                    <w:lang w:val="en-US"/>
+                  </w:rPr>
+                  <m:t>ac</m:t>
+                </m:r>
+              </m:e>
+            </m:rad>
+          </m:num>
+          <m:den>
+            <m:r>
+              <m:rPr>
+                <m:sty m:val="p"/>
+              </m:rPr>
+              <w:rPr>
+                <w:rFonts w:ascii="Cambria Math" w:hAnsi="Cambria Math" w:cs="Cambria Math"/>
+                <w:lang w:val="en-US"/>
+              </w:rPr>
+              <m:t>2</m:t>
+            </m:r>
+            <m:r>
+              <w:rPr>
+                <w:rFonts w:ascii="Cambria Math" w:hAnsi="Cambria Math" w:cs="Cambria Math"/>
+                <w:lang w:val="en-US"/>
+              </w:rPr>
+              <m:t>a</m:t>
+            </m:r>
+          </m:den>
+        </m:f>
+      </m:oMath>
+      <w:r>
+        <w:rPr>
+          <w:rFonts w:eastAsiaTheme="minorEastAsia"/>
+          <w:lang w:val="en-US"/>
+        </w:rPr>
+        <w:tab/>
+      </w:r>
+      <w:r>
+        <w:rPr>
+          <w:rFonts w:eastAsiaTheme="minorEastAsia"/>
+          <w:lang w:val="en-US"/>
+        </w:rPr>
+        <w:t xml:space="preserve">B. </w:t>
+      </w:r>
+      <m:oMath>
+        <m:sSup>
+          <m:sSupPr>
+            <m:ctrlPr>
+              <w:rPr>
+                <w:rFonts w:ascii="Cambria Math" w:eastAsiaTheme="minorEastAsia" w:hAnsi="Cambria Math"/>
+                <w:lang w:val="en-US"/>
+              </w:rPr>
+            </m:ctrlPr>
+          </m:sSupPr>
+          <m:e>
+            <m:r>
+              <m:rPr>
+                <m:nor/>
+              </m:rPr>
+              <w:rPr>
+                <w:rFonts w:ascii="Cambria Math" w:eastAsiaTheme="minorEastAsia" w:hAnsi="Cambria Math"/>
+                <w:lang w:val="en-US"/>
+              </w:rPr>
+              <m:t>a</m:t>
+            </m:r>
+          </m:e>
+          <m:sup>
+            <m:r>
+              <m:rPr>
+                <m:nor/>
+              </m:rPr>
+              <w:rPr>
+                <w:rFonts w:ascii="Cambria Math" w:eastAsiaTheme="minorEastAsia" w:hAnsi="Cambria Math"/>
+                <w:lang w:val="en-US"/>
+              </w:rPr>
+              <m:t>2</m:t>
+            </m:r>
+          </m:sup>
+        </m:sSup>
+        <m:r>
+          <m:rPr>
+            <m:nor/>
+          </m:rPr>
+          <w:rPr>
+            <w:rFonts w:ascii="Cambria Math" w:eastAsiaTheme="minorEastAsia" w:hAnsi="Cambria Math"/>
+            <w:lang w:val="en-US"/>
+          </w:rPr>
+          <m:t>+</m:t>
+        </m:r>
+        <m:sSup>
+          <m:sSupPr>
+            <m:ctrlPr>
+              <w:rPr>
+                <w:rFonts w:ascii="Cambria Math" w:eastAsiaTheme="minorEastAsia" w:hAnsi="Cambria Math"/>
+                <w:lang w:val="en-US"/>
+              </w:rPr>
+            </m:ctrlPr>
+          </m:sSupPr>
+          <m:e>
+            <m:r>
+              <m:rPr>
+                <m:nor/>
+              </m:rPr>
+              <w:rPr>
+                <w:rFonts w:ascii="Cambria Math" w:eastAsiaTheme="minorEastAsia" w:hAnsi="Cambria Math"/>
+                <w:lang w:val="en-US"/>
+              </w:rPr>
+              <m:t>b</m:t>
+            </m:r>
+          </m:e>
+          <m:sup>
+            <m:r>
+              <m:rPr>
+                <m:nor/>
+              </m:rPr>
+              <w:rPr>
+                <w:rFonts w:ascii="Cambria Math" w:eastAsiaTheme="minorEastAsia" w:hAnsi="Cambria Math"/>
+                <w:lang w:val="en-US"/>
+              </w:rPr>
+              <m:t>2</m:t>
+            </m:r>
+          </m:sup>
+        </m:sSup>
+        <m:r>
+          <m:rPr>
+            <m:nor/>
+          </m:rPr>
+          <w:rPr>
+            <w:rFonts w:ascii="Cambria Math" w:eastAsiaTheme="minorEastAsia" w:hAnsi="Cambria Math"/>
+            <w:lang w:val="en-US"/>
+          </w:rPr>
+          <m:t>=</m:t>
+        </m:r>
+        <m:sSup>
+          <m:sSupPr>
+            <m:ctrlPr>
+              <w:rPr>
+                <w:rFonts w:ascii="Cambria Math" w:eastAsiaTheme="minorEastAsia" w:hAnsi="Cambria Math"/>
+                <w:lang w:val="en-US"/>
+              </w:rPr>
+            </m:ctrlPr>
+          </m:sSupPr>
+          <m:e>
+            <m:r>
+              <m:rPr>
+                <m:nor/>
+              </m:rPr>
+              <w:rPr>
+                <w:rFonts w:ascii="Cambria Math" w:eastAsiaTheme="minorEastAsia" w:hAnsi="Cambria Math"/>
+                <w:lang w:val="en-US"/>
+              </w:rPr>
+              <m:t>c</m:t>
+            </m:r>
+          </m:e>
+          <m:sup>
+            <m:r>
+              <m:rPr>
+                <m:nor/>
+              </m:rPr>
+              <w:rPr>
+                <w:rFonts w:ascii="Cambria Math" w:eastAsiaTheme="minorEastAsia" w:hAnsi="Cambria Math"/>
+                <w:lang w:val="en-US"/>
+              </w:rPr>
+              <m:t>2</m:t>
+            </m:r>
+          </m:sup>
+        </m:sSup>
+      </m:oMath>
+      <w:r>
+        <w:rPr>
+          <w:rFonts w:eastAsiaTheme="minorEastAsia"/>
+          <w:lang w:val="en-US"/>
+        </w:rPr>
+        <w:tab/>
+        <w:t xml:space="preserve">C. </w:t>
+      </w:r>
+      <m:oMath>
+        <m:acc>
+          <m:accPr>
+            <m:chr m:val="⃗"/>
+            <m:ctrlPr>
+              <w:rPr>
+                <w:rFonts w:ascii="Cambria Math" w:hAnsi="Cambria Math"/>
+                <w:i/>
+              </w:rPr>
+            </m:ctrlPr>
+          </m:accPr>
+          <m:e>
+            <m:r>
+              <w:rPr>
+                <w:rFonts w:ascii="Cambria Math" w:hAnsi="Cambria Math"/>
+              </w:rPr>
+              <m:t>F</m:t>
+            </m:r>
+          </m:e>
+        </m:acc>
+        <m:r>
+          <w:rPr>
+            <w:rFonts w:ascii="Cambria Math" w:hAnsi="Cambria Math"/>
+          </w:rPr>
+          <m:t>=m</m:t>
+        </m:r>
+        <m:acc>
+          <m:accPr>
+            <m:chr m:val="⃗"/>
+            <m:ctrlPr>
+              <w:rPr>
+                <w:rFonts w:ascii="Cambria Math" w:hAnsi="Cambria Math"/>
+                <w:i/>
+              </w:rPr>
+            </m:ctrlPr>
+          </m:accPr>
+          <m:e>
+            <m:r>
+              <w:rPr>
+                <w:rFonts w:ascii="Cambria Math" w:hAnsi="Cambria Math"/>
+              </w:rPr>
+              <m:t>a</m:t>
+            </m:r>
+          </m:e>
+        </m:acc>
+      </m:oMath>
+      <w:r>
+        <w:rPr>
+          <w:rFonts w:eastAsiaTheme="minorEastAsia"/>
+        </w:rPr>
+        <w:tab/>
+      </w:r>
+      <w:r>
+        <w:rPr>
+          <w:rFonts w:eastAsiaTheme="minorEastAsia"/>
+          <w:lang w:val="en-US"/>
+        </w:rPr>
+        <w:t xml:space="preserve">D. </w:t>
+      </w:r>
+      <m:oMath>
+        <m:r>
+          <w:rPr>
+            <w:rFonts w:ascii="Cambria Math" w:eastAsiaTheme="minorEastAsia" w:hAnsi="Cambria Math"/>
+          </w:rPr>
+          <m:t>A=π</m:t>
+        </m:r>
+        <m:sSup>
+          <m:sSupPr>
+            <m:ctrlPr>
+              <w:rPr>
+                <w:rFonts w:ascii="Cambria Math" w:eastAsiaTheme="minorEastAsia" w:hAnsi="Cambria Math"/>
+              </w:rPr>
+            </m:ctrlPr>
+          </m:sSupPr>
+          <m:e>
+            <m:r>
+              <w:rPr>
+                <w:rFonts w:ascii="Cambria Math" w:eastAsiaTheme="minorEastAsia" w:hAnsi="Cambria Math"/>
+              </w:rPr>
+              <m:t>r</m:t>
+            </m:r>
+          </m:e>
+          <m:sup>
+            <m:r>
+              <w:rPr>
+                <w:rFonts w:ascii="Cambria Math" w:eastAsiaTheme="minorEastAsia" w:hAnsi="Cambria Math"/>
+              </w:rPr>
+              <m:t>2</m:t>
+            </m:r>
+          </m:sup>
+        </m:sSup>
+      </m:oMath>
+    </w:p>
+    <w:p>
+      <w:pPr>
+        <w:tabs>
+          <w:tab w:val="left" w:pos="283"/>
+          <w:tab w:val="left" w:pos="2704"/>
+          <w:tab w:val="left" w:pos="5142"/>
+          <w:tab w:val="left" w:pos="7574"/>
+        </w:tabs>
+        <w:rPr>
+          <w:lang w:val="en-US"/>
+        </w:rPr>
+      </w:pPr>
+      <w:r>
+        <w:rPr>
+          <w:lang w:val="en-US"/>
+        </w:rPr>
+        <w:t>Câu 8: Who is in the picture?</w:t>
       </w:r>
     </w:p>
     <w:p>
@@ -524,6 +1192,97 @@
           <w:tab w:val="left" w:pos="7574"/>
         </w:tabs>
         <w:ind w:left="288"/>
+        <w:jc w:val="center"/>
+        <w:rPr>
+          <w:lang w:val="en-US"/>
+        </w:rPr>
+      </w:pPr>
+      <w:r>
+        <w:rPr>
+          <w:noProof/>
+        </w:rPr>
+        <w:drawing>
+          <wp:inline distT="0" distB="0" distL="0" distR="0" wp14:anchorId="7C18F94E" wp14:editId="2C387618">
+            <wp:extent cx="3433313" cy="3312208"/>
+            <wp:effectExtent l="0" t="0" r="0" b="2540"/>
+            <wp:docPr id="1" name="Picture 1" descr="Elon Musk is trying to win China back - CNN"/>
+            <wp:cNvGraphicFramePr>
+              <a:graphicFrameLocks xmlns:a="http://schemas.openxmlformats.org/drawingml/2006/main" noChangeAspect="1"/>
+            </wp:cNvGraphicFramePr>
+            <a:graphic xmlns:a="http://schemas.openxmlformats.org/drawingml/2006/main">
+              <a:graphicData uri="http://schemas.openxmlformats.org/drawingml/2006/picture">
+                <pic:pic xmlns:pic="http://schemas.openxmlformats.org/drawingml/2006/picture">
+                  <pic:nvPicPr>
+                    <pic:cNvPr id="0" name="Picture 1" descr="Elon Musk is trying to win China back - CNN"/>
+                    <pic:cNvPicPr>
+                      <a:picLocks noChangeAspect="1" noChangeArrowheads="1"/>
+                    </pic:cNvPicPr>
+                  </pic:nvPicPr>
+                  <pic:blipFill rotWithShape="1">
+                    <a:blip r:embed="rId5">
+                      <a:extLst>
+                        <a:ext uri="{28A0092B-C50C-407E-A947-70E740481C1C}">
+                          <a14:useLocalDpi xmlns:a14="http://schemas.microsoft.com/office/drawing/2010/main" val="0"/>
+                        </a:ext>
+                      </a:extLst>
+                    </a:blip>
+                    <a:srcRect l="18287" t="1289" r="23942" b="-352"/>
+                    <a:stretch/>
+                  </pic:blipFill>
+                  <pic:spPr bwMode="auto">
+                    <a:xfrm>
+                      <a:off x="0" y="0"/>
+                      <a:ext cx="3433656" cy="3312539"/>
+                    </a:xfrm>
+                    <a:prstGeom prst="rect">
+                      <a:avLst/>
+                    </a:prstGeom>
+                    <a:noFill/>
+                    <a:ln>
+                      <a:noFill/>
+                    </a:ln>
+                    <a:extLst>
+                      <a:ext uri="{53640926-AAD7-44D8-BBD7-CCE9431645EC}">
+                        <a14:shadowObscured xmlns:a14="http://schemas.microsoft.com/office/drawing/2010/main"/>
+                      </a:ext>
+                    </a:extLst>
+                  </pic:spPr>
+                </pic:pic>
+              </a:graphicData>
+            </a:graphic>
+          </wp:inline>
+        </w:drawing>
+      </w:r>
+    </w:p>
+    <w:p>
+      <w:pPr>
+        <w:tabs>
+          <w:tab w:val="left" w:pos="283"/>
+          <w:tab w:val="left" w:pos="2704"/>
+          <w:tab w:val="left" w:pos="5142"/>
+          <w:tab w:val="left" w:pos="7574"/>
+        </w:tabs>
+        <w:ind w:left="720"/>
+        <w:rPr>
+          <w:lang w:val="en-US"/>
+        </w:rPr>
+      </w:pPr>
+      <w:r>
+        <w:rPr>
+          <w:lang w:val="en-US"/>
+        </w:rPr>
+        <w:t>A. Bill Gates.</w:t>
+      </w:r>
+    </w:p>
+    <w:p>
+      <w:pPr>
+        <w:tabs>
+          <w:tab w:val="left" w:pos="283"/>
+          <w:tab w:val="left" w:pos="2704"/>
+          <w:tab w:val="left" w:pos="5142"/>
+          <w:tab w:val="left" w:pos="7574"/>
+        </w:tabs>
+        <w:ind w:left="720"/>
         <w:rPr>
           <w:lang w:val="en-US"/>
         </w:rPr>
@@ -539,273 +1298,47 @@
         <w:rPr>
           <w:lang w:val="en-US"/>
         </w:rPr>
-        <w:t>.</w:t>
-      </w:r>
-      <w:r>
-        <w:rPr>
-          <w:lang w:val="en-US"/>
-        </w:rPr>
-        <w:t xml:space="preserve"> Yes, they will.</w:t>
-      </w:r>
-    </w:p>
-    <w:p>
-      <w:pPr>
-        <w:tabs>
-          <w:tab w:val="left" w:pos="283"/>
-          <w:tab w:val="left" w:pos="2704"/>
-          <w:tab w:val="left" w:pos="5142"/>
-          <w:tab w:val="left" w:pos="7574"/>
-        </w:tabs>
-        <w:ind w:left="288"/>
-        <w:rPr>
-          <w:lang w:val="en-US"/>
-        </w:rPr>
-      </w:pPr>
-      <w:r>
-        <w:rPr>
-          <w:lang w:val="en-US"/>
-        </w:rPr>
-        <w:t xml:space="preserve">C. Payday is this Friday. </w:t>
-      </w:r>
-    </w:p>
-    <w:p>
-      <w:pPr>
-        <w:tabs>
-          <w:tab w:val="left" w:pos="283"/>
-          <w:tab w:val="left" w:pos="2704"/>
-          <w:tab w:val="left" w:pos="5142"/>
-          <w:tab w:val="left" w:pos="7574"/>
-        </w:tabs>
-        <w:rPr>
-          <w:lang w:val="en-US"/>
-        </w:rPr>
-      </w:pPr>
-      <w:r>
-        <w:rPr>
-          <w:lang w:val="en-US"/>
-        </w:rPr>
-        <w:t>Câu 5: Did you hear about John’s promotion?</w:t>
-      </w:r>
-    </w:p>
-    <w:p>
-      <w:pPr>
-        <w:tabs>
-          <w:tab w:val="left" w:pos="283"/>
-          <w:tab w:val="left" w:pos="2704"/>
-          <w:tab w:val="left" w:pos="5142"/>
-          <w:tab w:val="left" w:pos="7574"/>
-        </w:tabs>
-        <w:ind w:left="283"/>
-        <w:rPr>
-          <w:lang w:val="en-US"/>
-        </w:rPr>
-      </w:pPr>
-      <w:r>
-        <w:rPr>
-          <w:lang w:val="en-US"/>
-        </w:rPr>
-        <w:t>A</w:t>
-      </w:r>
-      <w:r>
-        <w:rPr>
-          <w:lang w:val="en-US"/>
-        </w:rPr>
-        <w:t xml:space="preserve">. </w:t>
-      </w:r>
-      <w:r>
-        <w:rPr>
-          <w:lang w:val="en-US"/>
-        </w:rPr>
-        <w:t>The sales promotion was successful.</w:t>
-      </w:r>
-    </w:p>
-    <w:p>
-      <w:pPr>
-        <w:tabs>
-          <w:tab w:val="left" w:pos="283"/>
-          <w:tab w:val="left" w:pos="2704"/>
-          <w:tab w:val="left" w:pos="5142"/>
-          <w:tab w:val="left" w:pos="7574"/>
-        </w:tabs>
-        <w:ind w:left="284"/>
-        <w:rPr>
-          <w:lang w:val="en-US"/>
-        </w:rPr>
-      </w:pPr>
-      <w:r>
-        <w:rPr>
-          <w:u w:val="single"/>
-          <w:lang w:val="en-US"/>
-        </w:rPr>
-        <w:t>B</w:t>
-      </w:r>
-      <w:r>
-        <w:rPr>
-          <w:lang w:val="en-US"/>
-        </w:rPr>
-        <w:t>.</w:t>
-      </w:r>
-      <w:r>
-        <w:rPr>
-          <w:lang w:val="en-US"/>
-        </w:rPr>
-        <w:t xml:space="preserve"> Yes, he is being recognized for the great work he did on the project.</w:t>
-      </w:r>
-    </w:p>
-    <w:p>
-      <w:pPr>
-        <w:tabs>
-          <w:tab w:val="left" w:pos="283"/>
-          <w:tab w:val="left" w:pos="2704"/>
-          <w:tab w:val="left" w:pos="5142"/>
-          <w:tab w:val="left" w:pos="7574"/>
-        </w:tabs>
-        <w:ind w:left="284"/>
-        <w:rPr>
-          <w:lang w:val="en-US"/>
-        </w:rPr>
-      </w:pPr>
-      <w:r>
-        <w:rPr>
-          <w:lang w:val="en-US"/>
-        </w:rPr>
-        <w:t>C. No, I have not heard anything from him yet.</w:t>
-      </w:r>
-    </w:p>
-    <w:p>
-      <w:pPr>
-        <w:tabs>
-          <w:tab w:val="left" w:pos="283"/>
-          <w:tab w:val="left" w:pos="2704"/>
-          <w:tab w:val="left" w:pos="5142"/>
-          <w:tab w:val="left" w:pos="7574"/>
-        </w:tabs>
-        <w:rPr>
-          <w:lang w:val="en-US"/>
-        </w:rPr>
-      </w:pPr>
-      <w:r>
-        <w:rPr>
-          <w:lang w:val="en-US"/>
-        </w:rPr>
-        <w:t xml:space="preserve">Câu 6: What is </w:t>
-      </w:r>
-      <w:r>
-        <w:rPr>
-          <w:lang w:val="en-US"/>
-        </w:rPr>
-        <w:t>PI number</w:t>
-      </w:r>
-      <w:r>
-        <w:rPr>
-          <w:lang w:val="en-US"/>
-        </w:rPr>
-        <w:t>?</w:t>
-      </w:r>
-    </w:p>
-    <w:p>
-      <w:pPr>
-        <w:tabs>
-          <w:tab w:val="left" w:pos="283"/>
-          <w:tab w:val="left" w:pos="2704"/>
-          <w:tab w:val="left" w:pos="5142"/>
-          <w:tab w:val="left" w:pos="7574"/>
-        </w:tabs>
-        <w:ind w:left="284"/>
-        <w:rPr>
-          <w:lang w:val="en-US"/>
-        </w:rPr>
-      </w:pPr>
-      <w:r>
-        <w:rPr>
-          <w:lang w:val="en-US"/>
-        </w:rPr>
-        <w:t>A. 1.</w:t>
-      </w:r>
-      <w:r>
-        <w:rPr>
-          <w:lang w:val="en-US"/>
-        </w:rPr>
-        <w:tab/>
-      </w:r>
-      <w:r>
-        <w:rPr>
-          <w:lang w:val="en-US"/>
-        </w:rPr>
-        <w:t>B. 2.</w:t>
-      </w:r>
-      <w:r>
-        <w:rPr>
-          <w:lang w:val="en-US"/>
-        </w:rPr>
-        <w:tab/>
-      </w:r>
-      <w:r>
-        <w:rPr>
-          <w:u w:val="single"/>
-          <w:lang w:val="en-US"/>
-        </w:rPr>
-        <w:t>C</w:t>
-      </w:r>
-      <w:r>
-        <w:rPr>
-          <w:lang w:val="en-US"/>
-        </w:rPr>
-        <w:t>.</w:t>
-      </w:r>
-      <w:r>
-        <w:rPr>
-          <w:lang w:val="en-US"/>
-        </w:rPr>
-        <w:t xml:space="preserve"> </w:t>
-      </w:r>
-      <w:r>
-        <w:rPr>
-          <w:lang w:val="en-US"/>
-        </w:rPr>
-        <w:t>3</w:t>
-      </w:r>
-      <w:r>
-        <w:rPr>
-          <w:lang w:val="en-US"/>
-        </w:rPr>
-        <w:t>, 14</w:t>
-      </w:r>
-      <w:r>
-        <w:rPr>
-          <w:lang w:val="en-US"/>
-        </w:rPr>
-        <w:t>.</w:t>
-      </w:r>
-      <w:r>
-        <w:rPr>
-          <w:lang w:val="en-US"/>
-        </w:rPr>
-        <w:tab/>
-      </w:r>
-      <w:r>
-        <w:rPr>
-          <w:lang w:val="en-US"/>
-        </w:rPr>
-        <w:t>D.</w:t>
-      </w:r>
-      <w:r>
-        <w:rPr>
-          <w:lang w:val="en-US"/>
-        </w:rPr>
-        <w:t xml:space="preserve"> </w:t>
-      </w:r>
-      <w:r>
-        <w:rPr>
-          <w:lang w:val="en-US"/>
-        </w:rPr>
-        <w:t>4</w:t>
-      </w:r>
-      <w:r>
-        <w:rPr>
-          <w:lang w:val="en-US"/>
-        </w:rPr>
-        <w:t>.</w:t>
+        <w:t>. Elon Musk.</w:t>
+      </w:r>
+    </w:p>
+    <w:p>
+      <w:pPr>
+        <w:tabs>
+          <w:tab w:val="left" w:pos="283"/>
+          <w:tab w:val="left" w:pos="2704"/>
+          <w:tab w:val="left" w:pos="5142"/>
+          <w:tab w:val="left" w:pos="7574"/>
+        </w:tabs>
+        <w:ind w:left="720"/>
+        <w:rPr>
+          <w:lang w:val="en-US"/>
+        </w:rPr>
+      </w:pPr>
+      <w:r>
+        <w:rPr>
+          <w:lang w:val="en-US"/>
+        </w:rPr>
+        <w:t>C. Jeff Bezos.</w:t>
+      </w:r>
+    </w:p>
+    <w:p>
+      <w:pPr>
+        <w:tabs>
+          <w:tab w:val="left" w:pos="283"/>
+          <w:tab w:val="left" w:pos="2704"/>
+          <w:tab w:val="left" w:pos="5142"/>
+          <w:tab w:val="left" w:pos="7574"/>
+        </w:tabs>
+        <w:ind w:left="720"/>
+        <w:rPr>
+          <w:lang w:val="en-US"/>
+        </w:rPr>
+      </w:pPr>
+      <w:r>
+        <w:rPr>
+          <w:lang w:val="en-US"/>
+        </w:rPr>
+        <w:t>D. Larry Ellision.</w:t>
       </w:r>
     </w:p>
     <w:p>
@@ -2210,6 +2743,16 @@
       <w:contextualSpacing/>
     </w:pPr>
   </w:style>
+  <w:style w:type="character" w:styleId="PlaceholderText">
+    <w:name w:val="Placeholder Text"/>
+    <w:basedOn w:val="DefaultParagraphFont"/>
+    <w:uiPriority w:val="99"/>
+    <w:semiHidden/>
+    <w:rsid w:val="00DC1173"/>
+    <w:rPr>
+      <w:color w:val="808080"/>
+    </w:rPr>
+  </w:style>
 </w:styles>
 </file>
 

</xml_diff>

<commit_message>
Add class question, change parameter of function mix aand FindQuestion to class question
</commit_message>
<xml_diff>
--- a/Demo.docx
+++ b/Demo.docx
@@ -763,14 +763,6 @@
         </w:tabs>
         <w:ind w:left="288"/>
       </w:pPr>
-      <w:r>
-        <w:rPr>
-          <w:rFonts w:eastAsiaTheme="minorEastAsia"/>
-          <w:lang w:val="en-US"/>
-        </w:rPr>
-        <w:lastRenderedPageBreak/>
-        <w:tab/>
-      </w:r>
       <w:r>
         <w:rPr>
           <w:rFonts w:eastAsiaTheme="minorEastAsia"/>
@@ -1180,6 +1172,7 @@
         <w:rPr>
           <w:lang w:val="en-US"/>
         </w:rPr>
+        <w:lastRenderedPageBreak/>
         <w:t>Câu 8: Who is in the picture?</w:t>
       </w:r>
     </w:p>

</xml_diff>

<commit_message>
Macro now know how many answer per row
</commit_message>
<xml_diff>
--- a/Demo.docx
+++ b/Demo.docx
@@ -147,610 +147,35 @@
           <w:tab w:val="left" w:pos="7574"/>
         </w:tabs>
         <w:rPr>
+          <w:lang w:val="en-US"/>
+        </w:rPr>
+      </w:pPr>
+      <w:r>
+        <w:rPr>
           <w:iCs/>
           <w:lang w:val="en-US"/>
         </w:rPr>
-      </w:pPr>
+        <w:t xml:space="preserve">Câu </w:t>
+      </w:r>
       <w:r>
         <w:rPr>
           <w:iCs/>
           <w:lang w:val="en-US"/>
         </w:rPr>
-        <w:t>Câu 1: Should I go over the material once again before showing it to the client?</w:t>
-      </w:r>
-    </w:p>
-    <w:p>
-      <w:pPr>
-        <w:tabs>
-          <w:tab w:val="left" w:pos="283"/>
-          <w:tab w:val="left" w:pos="2704"/>
-          <w:tab w:val="left" w:pos="5142"/>
-          <w:tab w:val="left" w:pos="7574"/>
-        </w:tabs>
-        <w:ind w:left="288"/>
-        <w:rPr>
-          <w:lang w:val="en-US"/>
-        </w:rPr>
-      </w:pPr>
-      <w:r>
-        <w:rPr>
-          <w:lang w:val="en-US"/>
-        </w:rPr>
-        <w:t>A. It’s about our new product.</w:t>
-      </w:r>
-    </w:p>
-    <w:p>
-      <w:pPr>
-        <w:tabs>
-          <w:tab w:val="left" w:pos="283"/>
-          <w:tab w:val="left" w:pos="2704"/>
-          <w:tab w:val="left" w:pos="5142"/>
-          <w:tab w:val="left" w:pos="7574"/>
-        </w:tabs>
-        <w:ind w:left="288"/>
-        <w:rPr>
-          <w:lang w:val="en-US"/>
-        </w:rPr>
-      </w:pPr>
-      <w:r>
-        <w:rPr>
-          <w:u w:val="single"/>
-          <w:lang w:val="en-US"/>
-        </w:rPr>
-        <w:t>B</w:t>
-      </w:r>
-      <w:r>
-        <w:rPr>
-          <w:lang w:val="en-US"/>
-        </w:rPr>
-        <w:t xml:space="preserve">. </w:t>
-      </w:r>
-      <w:r>
-        <w:rPr>
-          <w:lang w:val="en-US"/>
-        </w:rPr>
-        <w:t>That’d be a wise thing to do.</w:t>
-      </w:r>
-    </w:p>
-    <w:p>
-      <w:pPr>
-        <w:tabs>
-          <w:tab w:val="left" w:pos="283"/>
-          <w:tab w:val="left" w:pos="2704"/>
-          <w:tab w:val="left" w:pos="5142"/>
-          <w:tab w:val="left" w:pos="7574"/>
-        </w:tabs>
-        <w:ind w:left="289"/>
-        <w:rPr>
-          <w:lang w:val="en-US"/>
-        </w:rPr>
-      </w:pPr>
-      <w:r>
-        <w:rPr>
-          <w:lang w:val="en-US"/>
-        </w:rPr>
-        <w:t>C. He is expected to show up soon.</w:t>
-      </w:r>
-    </w:p>
-    <w:p>
-      <w:pPr>
-        <w:tabs>
-          <w:tab w:val="left" w:pos="283"/>
-          <w:tab w:val="left" w:pos="2704"/>
-          <w:tab w:val="left" w:pos="5142"/>
-          <w:tab w:val="left" w:pos="7574"/>
-        </w:tabs>
-        <w:rPr>
-          <w:lang w:val="en-US"/>
-        </w:rPr>
-      </w:pPr>
-      <w:r>
-        <w:rPr>
-          <w:lang w:val="en-US"/>
-        </w:rPr>
-        <w:t>Câu 2: Did you hear about John’s promotion?</w:t>
-      </w:r>
-    </w:p>
-    <w:p>
-      <w:pPr>
-        <w:tabs>
-          <w:tab w:val="left" w:pos="283"/>
-          <w:tab w:val="left" w:pos="2704"/>
-          <w:tab w:val="left" w:pos="5142"/>
-          <w:tab w:val="left" w:pos="7574"/>
-        </w:tabs>
-        <w:ind w:left="283"/>
-        <w:rPr>
-          <w:lang w:val="en-US"/>
-        </w:rPr>
-      </w:pPr>
-      <w:r>
-        <w:rPr>
-          <w:lang w:val="en-US"/>
-        </w:rPr>
-        <w:t>A</w:t>
-      </w:r>
-      <w:r>
-        <w:rPr>
-          <w:lang w:val="en-US"/>
-        </w:rPr>
-        <w:t xml:space="preserve">. </w:t>
-      </w:r>
-      <w:r>
-        <w:rPr>
-          <w:lang w:val="en-US"/>
-        </w:rPr>
-        <w:t>The sales promotion was successful.</w:t>
-      </w:r>
-    </w:p>
-    <w:p>
-      <w:pPr>
-        <w:tabs>
-          <w:tab w:val="left" w:pos="283"/>
-          <w:tab w:val="left" w:pos="2704"/>
-          <w:tab w:val="left" w:pos="5142"/>
-          <w:tab w:val="left" w:pos="7574"/>
-        </w:tabs>
-        <w:ind w:left="284"/>
-        <w:rPr>
-          <w:lang w:val="en-US"/>
-        </w:rPr>
-      </w:pPr>
-      <w:r>
-        <w:rPr>
-          <w:u w:val="single"/>
-          <w:lang w:val="en-US"/>
-        </w:rPr>
-        <w:t>B</w:t>
-      </w:r>
-      <w:r>
-        <w:rPr>
-          <w:lang w:val="en-US"/>
-        </w:rPr>
-        <w:t>.</w:t>
-      </w:r>
-      <w:r>
-        <w:rPr>
-          <w:lang w:val="en-US"/>
-        </w:rPr>
-        <w:t xml:space="preserve"> Yes, he is being recognized for the great work he did on the project.</w:t>
-      </w:r>
-    </w:p>
-    <w:p>
-      <w:pPr>
-        <w:tabs>
-          <w:tab w:val="left" w:pos="283"/>
-          <w:tab w:val="left" w:pos="2704"/>
-          <w:tab w:val="left" w:pos="5142"/>
-          <w:tab w:val="left" w:pos="7574"/>
-        </w:tabs>
-        <w:ind w:left="284"/>
-        <w:rPr>
-          <w:lang w:val="en-US"/>
-        </w:rPr>
-      </w:pPr>
-      <w:r>
-        <w:rPr>
-          <w:lang w:val="en-US"/>
-        </w:rPr>
-        <w:t>C. No, I have not heard anything from him yet.</w:t>
-      </w:r>
-    </w:p>
-    <w:p>
-      <w:pPr>
-        <w:tabs>
-          <w:tab w:val="left" w:pos="283"/>
-          <w:tab w:val="left" w:pos="2704"/>
-          <w:tab w:val="left" w:pos="5142"/>
-          <w:tab w:val="left" w:pos="7574"/>
-        </w:tabs>
+        <w:t>1</w:t>
+      </w:r>
+      <w:r>
         <w:rPr>
           <w:iCs/>
           <w:lang w:val="en-US"/>
         </w:rPr>
-      </w:pPr>
-      <w:r>
-        <w:rPr>
-          <w:iCs/>
-          <w:lang w:val="en-US"/>
-        </w:rPr>
-        <w:t>Câu 3: The bonuses will be paid this month, won’t they?</w:t>
-      </w:r>
-    </w:p>
-    <w:p>
-      <w:pPr>
-        <w:tabs>
-          <w:tab w:val="left" w:pos="283"/>
-          <w:tab w:val="left" w:pos="2704"/>
-          <w:tab w:val="left" w:pos="5142"/>
-          <w:tab w:val="left" w:pos="7574"/>
-        </w:tabs>
-        <w:ind w:left="288"/>
-        <w:rPr>
-          <w:lang w:val="en-US"/>
-        </w:rPr>
-      </w:pPr>
-      <w:r>
-        <w:rPr>
-          <w:lang w:val="en-US"/>
-        </w:rPr>
-        <w:t>A. No, I paid the bill last month.</w:t>
-      </w:r>
-    </w:p>
-    <w:p>
-      <w:pPr>
-        <w:tabs>
-          <w:tab w:val="left" w:pos="283"/>
-          <w:tab w:val="left" w:pos="2704"/>
-          <w:tab w:val="left" w:pos="5142"/>
-          <w:tab w:val="left" w:pos="7574"/>
-        </w:tabs>
-        <w:ind w:left="288"/>
-        <w:rPr>
-          <w:lang w:val="en-US"/>
-        </w:rPr>
-      </w:pPr>
-      <w:r>
-        <w:rPr>
-          <w:u w:val="single"/>
-          <w:lang w:val="en-US"/>
-        </w:rPr>
-        <w:t>B</w:t>
-      </w:r>
-      <w:r>
-        <w:rPr>
-          <w:lang w:val="en-US"/>
-        </w:rPr>
-        <w:t>.</w:t>
-      </w:r>
-      <w:r>
-        <w:rPr>
-          <w:lang w:val="en-US"/>
-        </w:rPr>
-        <w:t xml:space="preserve"> Yes, they will.</w:t>
-      </w:r>
-    </w:p>
-    <w:p>
-      <w:pPr>
-        <w:tabs>
-          <w:tab w:val="left" w:pos="283"/>
-          <w:tab w:val="left" w:pos="2704"/>
-          <w:tab w:val="left" w:pos="5142"/>
-          <w:tab w:val="left" w:pos="7574"/>
-        </w:tabs>
-        <w:ind w:left="288"/>
-        <w:rPr>
-          <w:lang w:val="en-US"/>
-        </w:rPr>
-      </w:pPr>
-      <w:r>
-        <w:rPr>
-          <w:lang w:val="en-US"/>
-        </w:rPr>
-        <w:t xml:space="preserve">C. Payday is this Friday. </w:t>
-      </w:r>
-    </w:p>
-    <w:p>
-      <w:pPr>
-        <w:tabs>
-          <w:tab w:val="left" w:pos="283"/>
-          <w:tab w:val="left" w:pos="2704"/>
-          <w:tab w:val="left" w:pos="5142"/>
-          <w:tab w:val="left" w:pos="7574"/>
-        </w:tabs>
-        <w:rPr>
-          <w:lang w:val="en-US"/>
-        </w:rPr>
-      </w:pPr>
-      <w:r>
-        <w:rPr>
-          <w:lang w:val="en-US"/>
-        </w:rPr>
-        <w:t>Câu 4: What is PI number?</w:t>
-      </w:r>
-    </w:p>
-    <w:p>
-      <w:pPr>
-        <w:tabs>
-          <w:tab w:val="left" w:pos="283"/>
-          <w:tab w:val="left" w:pos="2704"/>
-          <w:tab w:val="left" w:pos="5142"/>
-          <w:tab w:val="left" w:pos="7574"/>
-        </w:tabs>
-        <w:ind w:left="284"/>
-        <w:rPr>
-          <w:lang w:val="en-US"/>
-        </w:rPr>
-      </w:pPr>
-      <w:r>
-        <w:rPr>
-          <w:lang w:val="en-US"/>
-        </w:rPr>
-        <w:t>A.</w:t>
-      </w:r>
-      <w:r>
-        <w:rPr>
-          <w:lang w:val="en-US"/>
-        </w:rPr>
-        <w:t xml:space="preserve"> </w:t>
-      </w:r>
-      <w:r>
-        <w:rPr>
-          <w:lang w:val="en-US"/>
-        </w:rPr>
-        <w:t>1.</w:t>
-      </w:r>
-      <w:r>
-        <w:rPr>
-          <w:lang w:val="en-US"/>
-        </w:rPr>
-        <w:tab/>
-        <w:t>B. 2.</w:t>
-      </w:r>
-      <w:r>
-        <w:rPr>
-          <w:lang w:val="en-US"/>
-        </w:rPr>
-        <w:tab/>
-      </w:r>
-      <w:r>
-        <w:rPr>
-          <w:u w:val="single"/>
-          <w:lang w:val="en-US"/>
-        </w:rPr>
-        <w:t>C</w:t>
-      </w:r>
-      <w:r>
-        <w:rPr>
-          <w:lang w:val="en-US"/>
-        </w:rPr>
-        <w:t>. 3, 14.</w:t>
-      </w:r>
-      <w:r>
-        <w:rPr>
-          <w:lang w:val="en-US"/>
-        </w:rPr>
-        <w:tab/>
-        <w:t>D. 4.</w:t>
-      </w:r>
-    </w:p>
-    <w:p>
-      <w:pPr>
-        <w:tabs>
-          <w:tab w:val="left" w:pos="283"/>
-          <w:tab w:val="left" w:pos="2704"/>
-          <w:tab w:val="left" w:pos="5142"/>
-          <w:tab w:val="left" w:pos="7574"/>
-        </w:tabs>
-        <w:rPr>
-          <w:iCs/>
-          <w:lang w:val="en-US"/>
-        </w:rPr>
-      </w:pPr>
-      <w:r>
-        <w:rPr>
-          <w:iCs/>
-          <w:lang w:val="en-US"/>
-        </w:rPr>
-        <w:t>Câu 5: Who is going to attend the Mr. McKenzie’s retirement party?</w:t>
-      </w:r>
-    </w:p>
-    <w:p>
-      <w:pPr>
-        <w:tabs>
-          <w:tab w:val="left" w:pos="283"/>
-          <w:tab w:val="left" w:pos="2704"/>
-          <w:tab w:val="left" w:pos="5142"/>
-          <w:tab w:val="left" w:pos="7574"/>
-        </w:tabs>
-        <w:ind w:left="288"/>
-        <w:rPr>
-          <w:lang w:val="en-US"/>
-        </w:rPr>
-      </w:pPr>
-      <w:r>
-        <w:rPr>
-          <w:u w:val="single"/>
-          <w:lang w:val="en-US"/>
-        </w:rPr>
-        <w:t>A</w:t>
-      </w:r>
-      <w:r>
-        <w:rPr>
-          <w:lang w:val="en-US"/>
-        </w:rPr>
-        <w:t>.</w:t>
-      </w:r>
-      <w:r>
-        <w:rPr>
-          <w:lang w:val="en-US"/>
-        </w:rPr>
-        <w:t xml:space="preserve"> Everyone except Jill.</w:t>
-      </w:r>
-    </w:p>
-    <w:p>
-      <w:pPr>
-        <w:tabs>
-          <w:tab w:val="left" w:pos="283"/>
-          <w:tab w:val="left" w:pos="2704"/>
-          <w:tab w:val="left" w:pos="5142"/>
-          <w:tab w:val="left" w:pos="7574"/>
-        </w:tabs>
-        <w:ind w:left="288"/>
-        <w:rPr>
-          <w:lang w:val="en-US"/>
-        </w:rPr>
-      </w:pPr>
-      <w:r>
-        <w:rPr>
-          <w:lang w:val="en-US"/>
-        </w:rPr>
-        <w:t>B. He has not arrived yet.</w:t>
-      </w:r>
-    </w:p>
-    <w:p>
-      <w:pPr>
-        <w:tabs>
-          <w:tab w:val="left" w:pos="283"/>
-          <w:tab w:val="left" w:pos="2704"/>
-          <w:tab w:val="left" w:pos="5142"/>
-          <w:tab w:val="left" w:pos="7574"/>
-        </w:tabs>
-        <w:ind w:left="288"/>
-        <w:rPr>
-          <w:lang w:val="en-US"/>
-        </w:rPr>
-      </w:pPr>
-      <w:r>
-        <w:rPr>
-          <w:lang w:val="en-US"/>
-        </w:rPr>
-        <w:t>C. Let’s go right now.</w:t>
-      </w:r>
-    </w:p>
-    <w:p>
-      <w:pPr>
-        <w:tabs>
-          <w:tab w:val="left" w:pos="283"/>
-          <w:tab w:val="left" w:pos="2704"/>
-          <w:tab w:val="left" w:pos="5142"/>
-          <w:tab w:val="left" w:pos="7574"/>
-        </w:tabs>
-        <w:rPr>
-          <w:iCs/>
-          <w:lang w:val="en-US"/>
-        </w:rPr>
-      </w:pPr>
-      <w:r>
-        <w:rPr>
-          <w:iCs/>
-          <w:lang w:val="en-US"/>
-        </w:rPr>
-        <w:t>Câu 6: Would you like to reserve the larger hall for the event?</w:t>
-      </w:r>
-    </w:p>
-    <w:p>
-      <w:pPr>
-        <w:tabs>
-          <w:tab w:val="left" w:pos="283"/>
-          <w:tab w:val="left" w:pos="2704"/>
-          <w:tab w:val="left" w:pos="5142"/>
-          <w:tab w:val="left" w:pos="7574"/>
-        </w:tabs>
-        <w:ind w:left="288"/>
-        <w:rPr>
-          <w:lang w:val="en-US"/>
-        </w:rPr>
-      </w:pPr>
-      <w:r>
-        <w:rPr>
-          <w:lang w:val="en-US"/>
-        </w:rPr>
-        <w:t>A.  Yes, I’ve already completed it.</w:t>
-      </w:r>
-    </w:p>
-    <w:p>
-      <w:pPr>
-        <w:tabs>
-          <w:tab w:val="left" w:pos="283"/>
-          <w:tab w:val="left" w:pos="2704"/>
-          <w:tab w:val="left" w:pos="5142"/>
-          <w:tab w:val="left" w:pos="7574"/>
-        </w:tabs>
-        <w:ind w:left="288"/>
-        <w:rPr>
-          <w:lang w:val="en-US"/>
-        </w:rPr>
-      </w:pPr>
-      <w:r>
-        <w:rPr>
-          <w:lang w:val="en-US"/>
-        </w:rPr>
-        <w:t>B.  It’s bigger than the others.</w:t>
-      </w:r>
-    </w:p>
-    <w:p>
-      <w:pPr>
-        <w:tabs>
-          <w:tab w:val="left" w:pos="283"/>
-          <w:tab w:val="left" w:pos="2704"/>
-          <w:tab w:val="left" w:pos="5142"/>
-          <w:tab w:val="left" w:pos="7574"/>
-        </w:tabs>
-        <w:ind w:left="288"/>
-        <w:rPr>
-          <w:lang w:val="en-US"/>
-        </w:rPr>
-      </w:pPr>
-      <w:r>
-        <w:rPr>
-          <w:u w:val="single"/>
-          <w:lang w:val="en-US"/>
-        </w:rPr>
-        <w:t>C</w:t>
-      </w:r>
-      <w:r>
-        <w:rPr>
-          <w:lang w:val="en-US"/>
-        </w:rPr>
-        <w:t>.</w:t>
-      </w:r>
-      <w:r>
-        <w:rPr>
-          <w:lang w:val="en-US"/>
-        </w:rPr>
-        <w:t xml:space="preserve">  Yes, that would be fine.</w:t>
-      </w:r>
-    </w:p>
-    <w:p>
-      <w:pPr>
-        <w:tabs>
-          <w:tab w:val="left" w:pos="283"/>
-          <w:tab w:val="left" w:pos="2704"/>
-          <w:tab w:val="left" w:pos="5142"/>
-          <w:tab w:val="left" w:pos="7574"/>
-        </w:tabs>
-        <w:ind w:left="288"/>
-        <w:rPr>
-          <w:lang w:val="en-US"/>
-        </w:rPr>
-      </w:pPr>
-      <w:r>
-        <w:rPr>
-          <w:lang w:val="en-US"/>
-        </w:rPr>
-        <w:t>I don’t be a</w:t>
-      </w:r>
-      <w:r>
-        <w:rPr>
-          <w:lang w:val="en-US"/>
-        </w:rPr>
-        <w:t>n</w:t>
-      </w:r>
-      <w:r>
-        <w:rPr>
-          <w:lang w:val="en-US"/>
-        </w:rPr>
-        <w:t xml:space="preserve"> answer</w:t>
-      </w:r>
-    </w:p>
-    <w:p>
-      <w:pPr>
-        <w:tabs>
-          <w:tab w:val="left" w:pos="283"/>
-          <w:tab w:val="left" w:pos="2704"/>
-          <w:tab w:val="left" w:pos="5142"/>
-          <w:tab w:val="left" w:pos="7574"/>
-        </w:tabs>
-        <w:rPr>
-          <w:lang w:val="en-US"/>
-        </w:rPr>
-      </w:pPr>
-      <w:r>
-        <w:rPr>
-          <w:lang w:val="en-US"/>
-        </w:rPr>
-        <w:t>Câu 7: What is the correct fomular?</w:t>
+        <w:t xml:space="preserve">: </w:t>
+      </w:r>
+      <w:r>
+        <w:rPr>
+          <w:lang w:val="en-US"/>
+        </w:rPr>
+        <w:t>What is the correct fomular?</w:t>
       </w:r>
     </w:p>
     <w:p>
@@ -923,12 +348,6 @@
           <w:lang w:val="en-US"/>
         </w:rPr>
         <w:tab/>
-      </w:r>
-      <w:r>
-        <w:rPr>
-          <w:rFonts w:eastAsiaTheme="minorEastAsia"/>
-          <w:lang w:val="en-US"/>
-        </w:rPr>
         <w:t xml:space="preserve">B. </w:t>
       </w:r>
       <m:oMath>
@@ -1165,15 +584,382 @@
           <w:tab w:val="left" w:pos="7574"/>
         </w:tabs>
         <w:rPr>
-          <w:lang w:val="en-US"/>
-        </w:rPr>
-      </w:pPr>
-      <w:r>
-        <w:rPr>
-          <w:lang w:val="en-US"/>
-        </w:rPr>
-        <w:lastRenderedPageBreak/>
-        <w:t>Câu 8: Who is in the picture?</w:t>
+          <w:iCs/>
+          <w:lang w:val="en-US"/>
+        </w:rPr>
+      </w:pPr>
+      <w:r>
+        <w:rPr>
+          <w:iCs/>
+          <w:lang w:val="en-US"/>
+        </w:rPr>
+        <w:t xml:space="preserve">Câu </w:t>
+      </w:r>
+      <w:r>
+        <w:rPr>
+          <w:iCs/>
+          <w:lang w:val="en-US"/>
+        </w:rPr>
+        <w:t>2</w:t>
+      </w:r>
+      <w:r>
+        <w:rPr>
+          <w:iCs/>
+          <w:lang w:val="en-US"/>
+        </w:rPr>
+        <w:t>: Who is going to attend the Mr. McKenzie’s retirement party?</w:t>
+      </w:r>
+    </w:p>
+    <w:p>
+      <w:pPr>
+        <w:tabs>
+          <w:tab w:val="left" w:pos="283"/>
+          <w:tab w:val="left" w:pos="2704"/>
+          <w:tab w:val="left" w:pos="5142"/>
+          <w:tab w:val="left" w:pos="7574"/>
+        </w:tabs>
+        <w:ind w:left="288"/>
+        <w:rPr>
+          <w:lang w:val="en-US"/>
+        </w:rPr>
+      </w:pPr>
+      <w:r>
+        <w:rPr>
+          <w:u w:val="single"/>
+          <w:lang w:val="en-US"/>
+        </w:rPr>
+        <w:t>A</w:t>
+      </w:r>
+      <w:r>
+        <w:rPr>
+          <w:lang w:val="en-US"/>
+        </w:rPr>
+        <w:t>.</w:t>
+      </w:r>
+      <w:r>
+        <w:rPr>
+          <w:lang w:val="en-US"/>
+        </w:rPr>
+        <w:t xml:space="preserve"> Everyone except Jill.</w:t>
+      </w:r>
+    </w:p>
+    <w:p>
+      <w:pPr>
+        <w:tabs>
+          <w:tab w:val="left" w:pos="283"/>
+          <w:tab w:val="left" w:pos="2704"/>
+          <w:tab w:val="left" w:pos="5142"/>
+          <w:tab w:val="left" w:pos="7574"/>
+        </w:tabs>
+        <w:ind w:left="288"/>
+        <w:rPr>
+          <w:lang w:val="en-US"/>
+        </w:rPr>
+      </w:pPr>
+      <w:r>
+        <w:rPr>
+          <w:lang w:val="en-US"/>
+        </w:rPr>
+        <w:t>B. He has not arrived yet.</w:t>
+      </w:r>
+    </w:p>
+    <w:p>
+      <w:pPr>
+        <w:tabs>
+          <w:tab w:val="left" w:pos="283"/>
+          <w:tab w:val="left" w:pos="2704"/>
+          <w:tab w:val="left" w:pos="5142"/>
+          <w:tab w:val="left" w:pos="7574"/>
+        </w:tabs>
+        <w:ind w:left="288"/>
+        <w:rPr>
+          <w:lang w:val="en-US"/>
+        </w:rPr>
+      </w:pPr>
+      <w:r>
+        <w:rPr>
+          <w:lang w:val="en-US"/>
+        </w:rPr>
+        <w:t>C. Let’s go right now.</w:t>
+      </w:r>
+    </w:p>
+    <w:p>
+      <w:pPr>
+        <w:tabs>
+          <w:tab w:val="left" w:pos="283"/>
+          <w:tab w:val="left" w:pos="2704"/>
+          <w:tab w:val="left" w:pos="5142"/>
+          <w:tab w:val="left" w:pos="7574"/>
+        </w:tabs>
+        <w:rPr>
+          <w:iCs/>
+          <w:lang w:val="en-US"/>
+        </w:rPr>
+      </w:pPr>
+      <w:r>
+        <w:rPr>
+          <w:iCs/>
+          <w:lang w:val="en-US"/>
+        </w:rPr>
+        <w:t xml:space="preserve">Câu </w:t>
+      </w:r>
+      <w:r>
+        <w:rPr>
+          <w:iCs/>
+          <w:lang w:val="en-US"/>
+        </w:rPr>
+        <w:t>3</w:t>
+      </w:r>
+      <w:r>
+        <w:rPr>
+          <w:iCs/>
+          <w:lang w:val="en-US"/>
+        </w:rPr>
+        <w:t>: Would you like to reserve the larger hall for the event?</w:t>
+      </w:r>
+    </w:p>
+    <w:p>
+      <w:pPr>
+        <w:tabs>
+          <w:tab w:val="left" w:pos="283"/>
+          <w:tab w:val="left" w:pos="2704"/>
+          <w:tab w:val="left" w:pos="5142"/>
+          <w:tab w:val="left" w:pos="7574"/>
+        </w:tabs>
+        <w:ind w:left="288"/>
+        <w:rPr>
+          <w:lang w:val="en-US"/>
+        </w:rPr>
+      </w:pPr>
+      <w:r>
+        <w:rPr>
+          <w:lang w:val="en-US"/>
+        </w:rPr>
+        <w:t>A.  Yes, I’ve already completed it.</w:t>
+      </w:r>
+    </w:p>
+    <w:p>
+      <w:pPr>
+        <w:tabs>
+          <w:tab w:val="left" w:pos="283"/>
+          <w:tab w:val="left" w:pos="2704"/>
+          <w:tab w:val="left" w:pos="5142"/>
+          <w:tab w:val="left" w:pos="7574"/>
+        </w:tabs>
+        <w:ind w:left="288"/>
+        <w:rPr>
+          <w:lang w:val="en-US"/>
+        </w:rPr>
+      </w:pPr>
+      <w:r>
+        <w:rPr>
+          <w:lang w:val="en-US"/>
+        </w:rPr>
+        <w:t>B.  It’s bigger than the others.</w:t>
+      </w:r>
+    </w:p>
+    <w:p>
+      <w:pPr>
+        <w:tabs>
+          <w:tab w:val="left" w:pos="283"/>
+          <w:tab w:val="left" w:pos="2704"/>
+          <w:tab w:val="left" w:pos="5142"/>
+          <w:tab w:val="left" w:pos="7574"/>
+        </w:tabs>
+        <w:ind w:left="288"/>
+        <w:rPr>
+          <w:lang w:val="en-US"/>
+        </w:rPr>
+      </w:pPr>
+      <w:r>
+        <w:rPr>
+          <w:u w:val="single"/>
+          <w:lang w:val="en-US"/>
+        </w:rPr>
+        <w:t>C</w:t>
+      </w:r>
+      <w:r>
+        <w:rPr>
+          <w:lang w:val="en-US"/>
+        </w:rPr>
+        <w:t>.</w:t>
+      </w:r>
+      <w:r>
+        <w:rPr>
+          <w:lang w:val="en-US"/>
+        </w:rPr>
+        <w:t xml:space="preserve">  Yes, that would be fine.</w:t>
+      </w:r>
+    </w:p>
+    <w:p>
+      <w:pPr>
+        <w:tabs>
+          <w:tab w:val="left" w:pos="283"/>
+          <w:tab w:val="left" w:pos="2704"/>
+          <w:tab w:val="left" w:pos="5142"/>
+          <w:tab w:val="left" w:pos="7574"/>
+        </w:tabs>
+        <w:ind w:left="288"/>
+        <w:rPr>
+          <w:lang w:val="en-US"/>
+        </w:rPr>
+      </w:pPr>
+      <w:r>
+        <w:rPr>
+          <w:lang w:val="en-US"/>
+        </w:rPr>
+        <w:t>I don’t be a</w:t>
+      </w:r>
+      <w:r>
+        <w:rPr>
+          <w:lang w:val="en-US"/>
+        </w:rPr>
+        <w:t>n</w:t>
+      </w:r>
+      <w:r>
+        <w:rPr>
+          <w:lang w:val="en-US"/>
+        </w:rPr>
+        <w:t xml:space="preserve"> answer</w:t>
+      </w:r>
+    </w:p>
+    <w:p>
+      <w:pPr>
+        <w:tabs>
+          <w:tab w:val="left" w:pos="283"/>
+          <w:tab w:val="left" w:pos="2704"/>
+          <w:tab w:val="left" w:pos="5142"/>
+          <w:tab w:val="left" w:pos="7574"/>
+        </w:tabs>
+        <w:rPr>
+          <w:iCs/>
+          <w:lang w:val="en-US"/>
+        </w:rPr>
+      </w:pPr>
+      <w:r>
+        <w:rPr>
+          <w:iCs/>
+          <w:lang w:val="en-US"/>
+        </w:rPr>
+        <w:t xml:space="preserve">Câu </w:t>
+      </w:r>
+      <w:r>
+        <w:rPr>
+          <w:iCs/>
+          <w:lang w:val="en-US"/>
+        </w:rPr>
+        <w:t>4</w:t>
+      </w:r>
+      <w:r>
+        <w:rPr>
+          <w:iCs/>
+          <w:lang w:val="en-US"/>
+        </w:rPr>
+        <w:t>: Would you like to reserve the larger hall for the event?</w:t>
+      </w:r>
+    </w:p>
+    <w:p>
+      <w:pPr>
+        <w:tabs>
+          <w:tab w:val="left" w:pos="283"/>
+          <w:tab w:val="left" w:pos="2704"/>
+          <w:tab w:val="left" w:pos="5142"/>
+          <w:tab w:val="left" w:pos="7574"/>
+        </w:tabs>
+        <w:ind w:left="288"/>
+        <w:rPr>
+          <w:lang w:val="en-US"/>
+        </w:rPr>
+      </w:pPr>
+      <w:r>
+        <w:rPr>
+          <w:lang w:val="en-US"/>
+        </w:rPr>
+        <w:t>A.  Yes, I’ve already completed it.</w:t>
+      </w:r>
+    </w:p>
+    <w:p>
+      <w:pPr>
+        <w:tabs>
+          <w:tab w:val="left" w:pos="283"/>
+          <w:tab w:val="left" w:pos="2704"/>
+          <w:tab w:val="left" w:pos="5142"/>
+          <w:tab w:val="left" w:pos="7574"/>
+        </w:tabs>
+        <w:ind w:left="288"/>
+        <w:rPr>
+          <w:lang w:val="en-US"/>
+        </w:rPr>
+      </w:pPr>
+      <w:r>
+        <w:rPr>
+          <w:lang w:val="en-US"/>
+        </w:rPr>
+        <w:t>B.  It’s bigger than the others.</w:t>
+      </w:r>
+    </w:p>
+    <w:p>
+      <w:pPr>
+        <w:tabs>
+          <w:tab w:val="left" w:pos="283"/>
+          <w:tab w:val="left" w:pos="2704"/>
+          <w:tab w:val="left" w:pos="5142"/>
+          <w:tab w:val="left" w:pos="7574"/>
+        </w:tabs>
+        <w:ind w:left="288"/>
+        <w:rPr>
+          <w:lang w:val="en-US"/>
+        </w:rPr>
+      </w:pPr>
+      <w:r>
+        <w:rPr>
+          <w:u w:val="single"/>
+          <w:lang w:val="en-US"/>
+        </w:rPr>
+        <w:t>C</w:t>
+      </w:r>
+      <w:r>
+        <w:rPr>
+          <w:lang w:val="en-US"/>
+        </w:rPr>
+        <w:t>.</w:t>
+      </w:r>
+      <w:r>
+        <w:rPr>
+          <w:lang w:val="en-US"/>
+        </w:rPr>
+        <w:t xml:space="preserve">  Yes, that would be fine.</w:t>
+      </w:r>
+    </w:p>
+    <w:p>
+      <w:pPr>
+        <w:tabs>
+          <w:tab w:val="left" w:pos="283"/>
+          <w:tab w:val="left" w:pos="2704"/>
+          <w:tab w:val="left" w:pos="5142"/>
+          <w:tab w:val="left" w:pos="7574"/>
+        </w:tabs>
+        <w:rPr>
+          <w:lang w:val="en-US"/>
+        </w:rPr>
+      </w:pPr>
+      <w:r>
+        <w:rPr>
+          <w:lang w:val="en-US"/>
+        </w:rPr>
+        <w:t xml:space="preserve">Câu </w:t>
+      </w:r>
+      <w:r>
+        <w:rPr>
+          <w:lang w:val="en-US"/>
+        </w:rPr>
+        <w:t>5</w:t>
+      </w:r>
+      <w:r>
+        <w:rPr>
+          <w:lang w:val="en-US"/>
+        </w:rPr>
+        <w:t>: Who is in the picture?</w:t>
       </w:r>
     </w:p>
     <w:p>
@@ -1194,11 +980,12 @@
         <w:rPr>
           <w:noProof/>
         </w:rPr>
+        <w:lastRenderedPageBreak/>
         <w:drawing>
-          <wp:inline distT="0" distB="0" distL="0" distR="0" wp14:anchorId="7C18F94E" wp14:editId="2C387618">
+          <wp:inline distT="0" distB="0" distL="0" distR="0" wp14:anchorId="137DFB89" wp14:editId="63277E06">
             <wp:extent cx="3433313" cy="3312208"/>
             <wp:effectExtent l="0" t="0" r="0" b="2540"/>
-            <wp:docPr id="1" name="Picture 1" descr="Elon Musk is trying to win China back - CNN"/>
+            <wp:docPr id="5" name="Picture 5" descr="Elon Musk is trying to win China back - CNN"/>
             <wp:cNvGraphicFramePr>
               <a:graphicFrameLocks xmlns:a="http://schemas.openxmlformats.org/drawingml/2006/main" noChangeAspect="1"/>
             </wp:cNvGraphicFramePr>
@@ -1333,6 +1120,328 @@
         </w:rPr>
         <w:t>D. Larry Ellision.</w:t>
       </w:r>
+    </w:p>
+    <w:p>
+      <w:pPr>
+        <w:tabs>
+          <w:tab w:val="left" w:pos="283"/>
+          <w:tab w:val="left" w:pos="2704"/>
+          <w:tab w:val="left" w:pos="5142"/>
+          <w:tab w:val="left" w:pos="7574"/>
+        </w:tabs>
+        <w:rPr>
+          <w:lang w:val="en-US"/>
+        </w:rPr>
+      </w:pPr>
+      <w:r>
+        <w:rPr>
+          <w:lang w:val="en-US"/>
+        </w:rPr>
+        <w:t xml:space="preserve">Câu </w:t>
+      </w:r>
+      <w:r>
+        <w:rPr>
+          <w:lang w:val="en-US"/>
+        </w:rPr>
+        <w:t>6</w:t>
+      </w:r>
+      <w:r>
+        <w:rPr>
+          <w:lang w:val="en-US"/>
+        </w:rPr>
+        <w:t>: Did you hear about John’s promotion?</w:t>
+      </w:r>
+    </w:p>
+    <w:p>
+      <w:pPr>
+        <w:tabs>
+          <w:tab w:val="left" w:pos="283"/>
+          <w:tab w:val="left" w:pos="2704"/>
+          <w:tab w:val="left" w:pos="5142"/>
+          <w:tab w:val="left" w:pos="7574"/>
+        </w:tabs>
+        <w:ind w:left="283"/>
+        <w:rPr>
+          <w:lang w:val="en-US"/>
+        </w:rPr>
+      </w:pPr>
+      <w:r>
+        <w:rPr>
+          <w:lang w:val="en-US"/>
+        </w:rPr>
+        <w:t>A</w:t>
+      </w:r>
+      <w:r>
+        <w:rPr>
+          <w:lang w:val="en-US"/>
+        </w:rPr>
+        <w:t xml:space="preserve">. </w:t>
+      </w:r>
+      <w:r>
+        <w:rPr>
+          <w:lang w:val="en-US"/>
+        </w:rPr>
+        <w:t>The sales promotion was successful.</w:t>
+      </w:r>
+    </w:p>
+    <w:p>
+      <w:pPr>
+        <w:tabs>
+          <w:tab w:val="left" w:pos="283"/>
+          <w:tab w:val="left" w:pos="2704"/>
+          <w:tab w:val="left" w:pos="5142"/>
+          <w:tab w:val="left" w:pos="7574"/>
+        </w:tabs>
+        <w:ind w:left="284"/>
+        <w:rPr>
+          <w:lang w:val="en-US"/>
+        </w:rPr>
+      </w:pPr>
+      <w:r>
+        <w:rPr>
+          <w:u w:val="single"/>
+          <w:lang w:val="en-US"/>
+        </w:rPr>
+        <w:t>B</w:t>
+      </w:r>
+      <w:r>
+        <w:rPr>
+          <w:lang w:val="en-US"/>
+        </w:rPr>
+        <w:t>.</w:t>
+      </w:r>
+      <w:r>
+        <w:rPr>
+          <w:lang w:val="en-US"/>
+        </w:rPr>
+        <w:t xml:space="preserve"> Yes, he is being recognized for the great work he did on the project.</w:t>
+      </w:r>
+    </w:p>
+    <w:p>
+      <w:pPr>
+        <w:tabs>
+          <w:tab w:val="left" w:pos="283"/>
+          <w:tab w:val="left" w:pos="2704"/>
+          <w:tab w:val="left" w:pos="5142"/>
+          <w:tab w:val="left" w:pos="7574"/>
+        </w:tabs>
+        <w:ind w:left="284"/>
+        <w:rPr>
+          <w:lang w:val="en-US"/>
+        </w:rPr>
+      </w:pPr>
+      <w:r>
+        <w:rPr>
+          <w:lang w:val="en-US"/>
+        </w:rPr>
+        <w:t>C. No, I have not heard anything from him yet.</w:t>
+      </w:r>
+    </w:p>
+    <w:p>
+      <w:pPr>
+        <w:tabs>
+          <w:tab w:val="left" w:pos="283"/>
+          <w:tab w:val="left" w:pos="2704"/>
+          <w:tab w:val="left" w:pos="5142"/>
+          <w:tab w:val="left" w:pos="7574"/>
+        </w:tabs>
+        <w:rPr>
+          <w:lang w:val="en-US"/>
+        </w:rPr>
+      </w:pPr>
+      <w:r>
+        <w:rPr>
+          <w:lang w:val="en-US"/>
+        </w:rPr>
+        <w:t xml:space="preserve">Câu </w:t>
+      </w:r>
+      <w:r>
+        <w:rPr>
+          <w:lang w:val="en-US"/>
+        </w:rPr>
+        <w:t>7</w:t>
+      </w:r>
+      <w:r>
+        <w:rPr>
+          <w:lang w:val="en-US"/>
+        </w:rPr>
+        <w:t>: What is PI number?</w:t>
+      </w:r>
+    </w:p>
+    <w:p>
+      <w:pPr>
+        <w:tabs>
+          <w:tab w:val="left" w:pos="283"/>
+          <w:tab w:val="left" w:pos="2704"/>
+          <w:tab w:val="left" w:pos="5142"/>
+          <w:tab w:val="left" w:pos="7574"/>
+        </w:tabs>
+        <w:ind w:left="284"/>
+        <w:rPr>
+          <w:lang w:val="en-US"/>
+        </w:rPr>
+      </w:pPr>
+      <w:r>
+        <w:rPr>
+          <w:lang w:val="en-US"/>
+        </w:rPr>
+        <w:t>A. 1.</w:t>
+      </w:r>
+      <w:r>
+        <w:rPr>
+          <w:lang w:val="en-US"/>
+        </w:rPr>
+        <w:tab/>
+        <w:t>B. 2.</w:t>
+      </w:r>
+      <w:r>
+        <w:rPr>
+          <w:lang w:val="en-US"/>
+        </w:rPr>
+        <w:tab/>
+      </w:r>
+      <w:r>
+        <w:rPr>
+          <w:u w:val="single"/>
+          <w:lang w:val="en-US"/>
+        </w:rPr>
+        <w:t>C</w:t>
+      </w:r>
+      <w:r>
+        <w:rPr>
+          <w:lang w:val="en-US"/>
+        </w:rPr>
+        <w:t>. 3, 14.</w:t>
+      </w:r>
+      <w:r>
+        <w:rPr>
+          <w:lang w:val="en-US"/>
+        </w:rPr>
+        <w:tab/>
+        <w:t>D. 4.</w:t>
+      </w:r>
+    </w:p>
+    <w:p>
+      <w:pPr>
+        <w:tabs>
+          <w:tab w:val="left" w:pos="283"/>
+          <w:tab w:val="left" w:pos="2704"/>
+          <w:tab w:val="left" w:pos="5142"/>
+          <w:tab w:val="left" w:pos="7574"/>
+        </w:tabs>
+        <w:rPr>
+          <w:iCs/>
+          <w:lang w:val="en-US"/>
+        </w:rPr>
+      </w:pPr>
+      <w:r>
+        <w:rPr>
+          <w:iCs/>
+          <w:lang w:val="en-US"/>
+        </w:rPr>
+        <w:t xml:space="preserve">Câu </w:t>
+      </w:r>
+      <w:r>
+        <w:rPr>
+          <w:iCs/>
+          <w:lang w:val="en-US"/>
+        </w:rPr>
+        <w:t>8</w:t>
+      </w:r>
+      <w:r>
+        <w:rPr>
+          <w:iCs/>
+          <w:lang w:val="en-US"/>
+        </w:rPr>
+        <w:t>: Should I go over the material once again before showing it to the client?</w:t>
+      </w:r>
+    </w:p>
+    <w:p>
+      <w:pPr>
+        <w:tabs>
+          <w:tab w:val="left" w:pos="283"/>
+          <w:tab w:val="left" w:pos="2704"/>
+          <w:tab w:val="left" w:pos="5142"/>
+          <w:tab w:val="left" w:pos="7574"/>
+        </w:tabs>
+        <w:ind w:left="288"/>
+        <w:rPr>
+          <w:lang w:val="en-US"/>
+        </w:rPr>
+      </w:pPr>
+      <w:r>
+        <w:rPr>
+          <w:lang w:val="en-US"/>
+        </w:rPr>
+        <w:t>A. It’s about our new product.</w:t>
+      </w:r>
+    </w:p>
+    <w:p>
+      <w:pPr>
+        <w:tabs>
+          <w:tab w:val="left" w:pos="283"/>
+          <w:tab w:val="left" w:pos="2704"/>
+          <w:tab w:val="left" w:pos="5142"/>
+          <w:tab w:val="left" w:pos="7574"/>
+        </w:tabs>
+        <w:ind w:left="288"/>
+        <w:rPr>
+          <w:lang w:val="en-US"/>
+        </w:rPr>
+      </w:pPr>
+      <w:r>
+        <w:rPr>
+          <w:u w:val="single"/>
+          <w:lang w:val="en-US"/>
+        </w:rPr>
+        <w:t>B</w:t>
+      </w:r>
+      <w:r>
+        <w:rPr>
+          <w:lang w:val="en-US"/>
+        </w:rPr>
+        <w:t xml:space="preserve">. </w:t>
+      </w:r>
+      <w:r>
+        <w:rPr>
+          <w:lang w:val="en-US"/>
+        </w:rPr>
+        <w:t>That’d be a wise thing to do.</w:t>
+      </w:r>
+    </w:p>
+    <w:p>
+      <w:pPr>
+        <w:tabs>
+          <w:tab w:val="left" w:pos="283"/>
+          <w:tab w:val="left" w:pos="2704"/>
+          <w:tab w:val="left" w:pos="5142"/>
+          <w:tab w:val="left" w:pos="7574"/>
+        </w:tabs>
+        <w:ind w:left="289"/>
+        <w:rPr>
+          <w:lang w:val="en-US"/>
+        </w:rPr>
+      </w:pPr>
+      <w:r>
+        <w:rPr>
+          <w:lang w:val="en-US"/>
+        </w:rPr>
+        <w:t>C. He is expected to show up soon.</w:t>
+      </w:r>
+    </w:p>
+    <w:p>
+      <w:pPr>
+        <w:tabs>
+          <w:tab w:val="left" w:pos="283"/>
+          <w:tab w:val="left" w:pos="2704"/>
+          <w:tab w:val="left" w:pos="5142"/>
+          <w:tab w:val="left" w:pos="7574"/>
+        </w:tabs>
+        <w:rPr>
+          <w:iCs/>
+          <w:lang w:val="en-US"/>
+        </w:rPr>
+      </w:pPr>
     </w:p>
     <w:p>
       <w:pPr>

</xml_diff>

<commit_message>
I created mixAnswer function on class question
</commit_message>
<xml_diff>
--- a/Demo.docx
+++ b/Demo.docx
@@ -191,7 +191,7 @@
       <w:r>
         <w:rPr>
           <w:rFonts w:eastAsiaTheme="minorEastAsia"/>
-          <w:u w:val="single"/>
+          <w:color w:val="FF0000"/>
           <w:lang w:val="en-US"/>
         </w:rPr>
         <w:t>A</w:t>
@@ -348,7 +348,20 @@
           <w:lang w:val="en-US"/>
         </w:rPr>
         <w:tab/>
-        <w:t xml:space="preserve">B. </w:t>
+      </w:r>
+      <w:r>
+        <w:rPr>
+          <w:rFonts w:eastAsiaTheme="minorEastAsia"/>
+          <w:lang w:val="en-US"/>
+        </w:rPr>
+        <w:t>B</w:t>
+      </w:r>
+      <w:r>
+        <w:rPr>
+          <w:rFonts w:eastAsiaTheme="minorEastAsia"/>
+          <w:lang w:val="en-US"/>
+        </w:rPr>
+        <w:t xml:space="preserve">. </w:t>
       </w:r>
       <m:oMath>
         <m:sSup>
@@ -480,7 +493,20 @@
           <w:lang w:val="en-US"/>
         </w:rPr>
         <w:tab/>
-        <w:t xml:space="preserve">C. </w:t>
+      </w:r>
+      <w:r>
+        <w:rPr>
+          <w:rFonts w:eastAsiaTheme="minorEastAsia"/>
+          <w:lang w:val="en-US"/>
+        </w:rPr>
+        <w:t>C</w:t>
+      </w:r>
+      <w:r>
+        <w:rPr>
+          <w:rFonts w:eastAsiaTheme="minorEastAsia"/>
+          <w:lang w:val="en-US"/>
+        </w:rPr>
+        <w:t xml:space="preserve">. </w:t>
       </w:r>
       <m:oMath>
         <m:acc>
@@ -539,7 +565,14 @@
           <w:rFonts w:eastAsiaTheme="minorEastAsia"/>
           <w:lang w:val="en-US"/>
         </w:rPr>
-        <w:t xml:space="preserve">D. </w:t>
+        <w:t>D</w:t>
+      </w:r>
+      <w:r>
+        <w:rPr>
+          <w:rFonts w:eastAsiaTheme="minorEastAsia"/>
+          <w:lang w:val="en-US"/>
+        </w:rPr>
+        <w:t xml:space="preserve">. </w:t>
       </w:r>
       <m:oMath>
         <m:r>
@@ -607,6 +640,346 @@
           <w:iCs/>
           <w:lang w:val="en-US"/>
         </w:rPr>
+        <w:t>: Would you like to reserve the larger hall for the event?</w:t>
+      </w:r>
+    </w:p>
+    <w:p>
+      <w:pPr>
+        <w:tabs>
+          <w:tab w:val="left" w:pos="283"/>
+          <w:tab w:val="left" w:pos="2704"/>
+          <w:tab w:val="left" w:pos="5142"/>
+          <w:tab w:val="left" w:pos="7574"/>
+        </w:tabs>
+        <w:ind w:left="288"/>
+        <w:rPr>
+          <w:lang w:val="en-US"/>
+        </w:rPr>
+      </w:pPr>
+      <w:r>
+        <w:rPr>
+          <w:lang w:val="en-US"/>
+        </w:rPr>
+        <w:t>A</w:t>
+      </w:r>
+      <w:r>
+        <w:rPr>
+          <w:lang w:val="en-US"/>
+        </w:rPr>
+        <w:t>.  It’s bigger than the others.</w:t>
+      </w:r>
+    </w:p>
+    <w:p>
+      <w:pPr>
+        <w:tabs>
+          <w:tab w:val="left" w:pos="283"/>
+          <w:tab w:val="left" w:pos="2704"/>
+          <w:tab w:val="left" w:pos="5142"/>
+          <w:tab w:val="left" w:pos="7574"/>
+        </w:tabs>
+        <w:ind w:left="288"/>
+        <w:rPr>
+          <w:lang w:val="en-US"/>
+        </w:rPr>
+      </w:pPr>
+      <w:r>
+        <w:rPr>
+          <w:color w:val="FF0000"/>
+          <w:lang w:val="en-US"/>
+        </w:rPr>
+        <w:t>B</w:t>
+      </w:r>
+      <w:r>
+        <w:rPr>
+          <w:lang w:val="en-US"/>
+        </w:rPr>
+        <w:t>.  Yes, that would be fine.</w:t>
+      </w:r>
+    </w:p>
+    <w:p>
+      <w:pPr>
+        <w:tabs>
+          <w:tab w:val="left" w:pos="283"/>
+          <w:tab w:val="left" w:pos="2704"/>
+          <w:tab w:val="left" w:pos="5142"/>
+          <w:tab w:val="left" w:pos="7574"/>
+        </w:tabs>
+        <w:ind w:left="288"/>
+        <w:rPr>
+          <w:lang w:val="en-US"/>
+        </w:rPr>
+      </w:pPr>
+      <w:r>
+        <w:rPr>
+          <w:lang w:val="en-US"/>
+        </w:rPr>
+        <w:t>C</w:t>
+      </w:r>
+      <w:r>
+        <w:rPr>
+          <w:lang w:val="en-US"/>
+        </w:rPr>
+        <w:t>.  Yes, I’ve already completed it.</w:t>
+      </w:r>
+    </w:p>
+    <w:p>
+      <w:pPr>
+        <w:tabs>
+          <w:tab w:val="left" w:pos="283"/>
+          <w:tab w:val="left" w:pos="2704"/>
+          <w:tab w:val="left" w:pos="5142"/>
+          <w:tab w:val="left" w:pos="7574"/>
+        </w:tabs>
+        <w:rPr>
+          <w:iCs/>
+          <w:lang w:val="en-US"/>
+        </w:rPr>
+      </w:pPr>
+      <w:r>
+        <w:rPr>
+          <w:iCs/>
+          <w:lang w:val="en-US"/>
+        </w:rPr>
+        <w:t xml:space="preserve">Câu </w:t>
+      </w:r>
+      <w:r>
+        <w:rPr>
+          <w:iCs/>
+          <w:lang w:val="en-US"/>
+        </w:rPr>
+        <w:t>3</w:t>
+      </w:r>
+      <w:r>
+        <w:rPr>
+          <w:iCs/>
+          <w:lang w:val="en-US"/>
+        </w:rPr>
+        <w:t>: Would you like to reserve the larger hall for the event?</w:t>
+      </w:r>
+    </w:p>
+    <w:p>
+      <w:pPr>
+        <w:tabs>
+          <w:tab w:val="left" w:pos="283"/>
+          <w:tab w:val="left" w:pos="2704"/>
+          <w:tab w:val="left" w:pos="5142"/>
+          <w:tab w:val="left" w:pos="7574"/>
+        </w:tabs>
+        <w:ind w:left="288"/>
+        <w:rPr>
+          <w:lang w:val="en-US"/>
+        </w:rPr>
+      </w:pPr>
+      <w:r>
+        <w:rPr>
+          <w:color w:val="FF0000"/>
+          <w:lang w:val="en-US"/>
+        </w:rPr>
+        <w:t>A</w:t>
+      </w:r>
+      <w:r>
+        <w:rPr>
+          <w:lang w:val="en-US"/>
+        </w:rPr>
+        <w:t>.  Yes, that would be fine.</w:t>
+      </w:r>
+    </w:p>
+    <w:p>
+      <w:pPr>
+        <w:tabs>
+          <w:tab w:val="left" w:pos="283"/>
+          <w:tab w:val="left" w:pos="2704"/>
+          <w:tab w:val="left" w:pos="5142"/>
+          <w:tab w:val="left" w:pos="7574"/>
+        </w:tabs>
+        <w:ind w:left="288"/>
+        <w:rPr>
+          <w:lang w:val="en-US"/>
+        </w:rPr>
+      </w:pPr>
+      <w:r>
+        <w:rPr>
+          <w:lang w:val="en-US"/>
+        </w:rPr>
+        <w:t>B</w:t>
+      </w:r>
+      <w:r>
+        <w:rPr>
+          <w:lang w:val="en-US"/>
+        </w:rPr>
+        <w:t>.  Yes, I’ve already completed it.</w:t>
+      </w:r>
+    </w:p>
+    <w:p>
+      <w:pPr>
+        <w:tabs>
+          <w:tab w:val="left" w:pos="283"/>
+          <w:tab w:val="left" w:pos="2704"/>
+          <w:tab w:val="left" w:pos="5142"/>
+          <w:tab w:val="left" w:pos="7574"/>
+        </w:tabs>
+        <w:ind w:left="288"/>
+        <w:rPr>
+          <w:lang w:val="en-US"/>
+        </w:rPr>
+      </w:pPr>
+      <w:r>
+        <w:rPr>
+          <w:lang w:val="en-US"/>
+        </w:rPr>
+        <w:t>C</w:t>
+      </w:r>
+      <w:r>
+        <w:rPr>
+          <w:lang w:val="en-US"/>
+        </w:rPr>
+        <w:t>.  It’s bigger than the others.</w:t>
+      </w:r>
+    </w:p>
+    <w:p>
+      <w:pPr>
+        <w:tabs>
+          <w:tab w:val="left" w:pos="283"/>
+          <w:tab w:val="left" w:pos="2704"/>
+          <w:tab w:val="left" w:pos="5142"/>
+          <w:tab w:val="left" w:pos="7574"/>
+        </w:tabs>
+        <w:rPr>
+          <w:lang w:val="en-US"/>
+        </w:rPr>
+      </w:pPr>
+      <w:r>
+        <w:rPr>
+          <w:lang w:val="en-US"/>
+        </w:rPr>
+        <w:t xml:space="preserve">Câu </w:t>
+      </w:r>
+      <w:r>
+        <w:rPr>
+          <w:lang w:val="en-US"/>
+        </w:rPr>
+        <w:t>4</w:t>
+      </w:r>
+      <w:r>
+        <w:rPr>
+          <w:lang w:val="en-US"/>
+        </w:rPr>
+        <w:t>: What is PI number?</w:t>
+      </w:r>
+    </w:p>
+    <w:p>
+      <w:pPr>
+        <w:tabs>
+          <w:tab w:val="left" w:pos="283"/>
+          <w:tab w:val="left" w:pos="2704"/>
+          <w:tab w:val="left" w:pos="5142"/>
+          <w:tab w:val="left" w:pos="7574"/>
+        </w:tabs>
+        <w:ind w:left="284"/>
+        <w:rPr>
+          <w:lang w:val="en-US"/>
+        </w:rPr>
+      </w:pPr>
+      <w:r>
+        <w:rPr>
+          <w:lang w:val="en-US"/>
+        </w:rPr>
+        <w:t>A</w:t>
+      </w:r>
+      <w:r>
+        <w:rPr>
+          <w:lang w:val="en-US"/>
+        </w:rPr>
+        <w:t>. 2.</w:t>
+      </w:r>
+      <w:r>
+        <w:rPr>
+          <w:lang w:val="en-US"/>
+        </w:rPr>
+        <w:tab/>
+      </w:r>
+      <w:r>
+        <w:rPr>
+          <w:lang w:val="en-US"/>
+        </w:rPr>
+        <w:t>B</w:t>
+      </w:r>
+      <w:r>
+        <w:rPr>
+          <w:lang w:val="en-US"/>
+        </w:rPr>
+        <w:t>. 1.</w:t>
+      </w:r>
+      <w:r>
+        <w:rPr>
+          <w:lang w:val="en-US"/>
+        </w:rPr>
+        <w:tab/>
+      </w:r>
+      <w:r>
+        <w:rPr>
+          <w:lang w:val="en-US"/>
+        </w:rPr>
+        <w:t>C</w:t>
+      </w:r>
+      <w:r>
+        <w:rPr>
+          <w:lang w:val="en-US"/>
+        </w:rPr>
+        <w:t>. 4.</w:t>
+      </w:r>
+      <w:r>
+        <w:rPr>
+          <w:lang w:val="en-US"/>
+        </w:rPr>
+        <w:tab/>
+      </w:r>
+      <w:r>
+        <w:rPr>
+          <w:color w:val="FF0000"/>
+          <w:lang w:val="en-US"/>
+        </w:rPr>
+        <w:t>D</w:t>
+      </w:r>
+      <w:r>
+        <w:rPr>
+          <w:lang w:val="en-US"/>
+        </w:rPr>
+        <w:t>. 3, 14.</w:t>
+      </w:r>
+    </w:p>
+    <w:p>
+      <w:pPr>
+        <w:tabs>
+          <w:tab w:val="left" w:pos="283"/>
+          <w:tab w:val="left" w:pos="2704"/>
+          <w:tab w:val="left" w:pos="5142"/>
+          <w:tab w:val="left" w:pos="7574"/>
+        </w:tabs>
+        <w:rPr>
+          <w:iCs/>
+          <w:lang w:val="en-US"/>
+        </w:rPr>
+      </w:pPr>
+      <w:r>
+        <w:rPr>
+          <w:iCs/>
+          <w:lang w:val="en-US"/>
+        </w:rPr>
+        <w:t xml:space="preserve">Câu </w:t>
+      </w:r>
+      <w:r>
+        <w:rPr>
+          <w:iCs/>
+          <w:lang w:val="en-US"/>
+        </w:rPr>
+        <w:t>5</w:t>
+      </w:r>
+      <w:r>
+        <w:rPr>
+          <w:iCs/>
+          <w:lang w:val="en-US"/>
+        </w:rPr>
         <w:t>: Who is going to attend the Mr. McKenzie’s retirement party?</w:t>
       </w:r>
     </w:p>
@@ -625,7 +998,6 @@
       </w:pPr>
       <w:r>
         <w:rPr>
-          <w:u w:val="single"/>
           <w:lang w:val="en-US"/>
         </w:rPr>
         <w:t>A</w:t>
@@ -634,13 +1006,7 @@
         <w:rPr>
           <w:lang w:val="en-US"/>
         </w:rPr>
-        <w:t>.</w:t>
-      </w:r>
-      <w:r>
-        <w:rPr>
-          <w:lang w:val="en-US"/>
-        </w:rPr>
-        <w:t xml:space="preserve"> Everyone except Jill.</w:t>
+        <w:t>. He has not arrived yet.</w:t>
       </w:r>
     </w:p>
     <w:p>
@@ -660,7 +1026,13 @@
         <w:rPr>
           <w:lang w:val="en-US"/>
         </w:rPr>
-        <w:t>B. He has not arrived yet.</w:t>
+        <w:t>B</w:t>
+      </w:r>
+      <w:r>
+        <w:rPr>
+          <w:lang w:val="en-US"/>
+        </w:rPr>
+        <w:t>. Let’s go right now.</w:t>
       </w:r>
     </w:p>
     <w:p>
@@ -678,9 +1050,16 @@
       </w:pPr>
       <w:r>
         <w:rPr>
-          <w:lang w:val="en-US"/>
-        </w:rPr>
-        <w:t>C. Let’s go right now.</w:t>
+          <w:color w:val="FF0000"/>
+          <w:lang w:val="en-US"/>
+        </w:rPr>
+        <w:t>C</w:t>
+      </w:r>
+      <w:r>
+        <w:rPr>
+          <w:lang w:val="en-US"/>
+        </w:rPr>
+        <w:t>. Everyone except Jill.</w:t>
       </w:r>
     </w:p>
     <w:p>
@@ -708,14 +1087,14 @@
           <w:iCs/>
           <w:lang w:val="en-US"/>
         </w:rPr>
-        <w:t>3</w:t>
+        <w:t>6</w:t>
       </w:r>
       <w:r>
         <w:rPr>
           <w:iCs/>
           <w:lang w:val="en-US"/>
         </w:rPr>
-        <w:t>: Would you like to reserve the larger hall for the event?</w:t>
+        <w:t>: Should I go over the material once again before showing it to the client?</w:t>
       </w:r>
     </w:p>
     <w:p>
@@ -735,7 +1114,13 @@
         <w:rPr>
           <w:lang w:val="en-US"/>
         </w:rPr>
-        <w:t>A.  Yes, I’ve already completed it.</w:t>
+        <w:t>A</w:t>
+      </w:r>
+      <w:r>
+        <w:rPr>
+          <w:lang w:val="en-US"/>
+        </w:rPr>
+        <w:t>. It’s about our new product.</w:t>
       </w:r>
     </w:p>
     <w:p>
@@ -755,25 +1140,31 @@
         <w:rPr>
           <w:lang w:val="en-US"/>
         </w:rPr>
-        <w:t>B.  It’s bigger than the others.</w:t>
-      </w:r>
-    </w:p>
-    <w:p>
-      <w:pPr>
-        <w:tabs>
-          <w:tab w:val="left" w:pos="283"/>
-          <w:tab w:val="left" w:pos="2704"/>
-          <w:tab w:val="left" w:pos="5142"/>
-          <w:tab w:val="left" w:pos="7574"/>
-        </w:tabs>
-        <w:ind w:left="288"/>
-        <w:rPr>
-          <w:lang w:val="en-US"/>
-        </w:rPr>
-      </w:pPr>
-      <w:r>
-        <w:rPr>
-          <w:u w:val="single"/>
+        <w:t>B</w:t>
+      </w:r>
+      <w:r>
+        <w:rPr>
+          <w:lang w:val="en-US"/>
+        </w:rPr>
+        <w:t>. That’d be a wise thing to do.</w:t>
+      </w:r>
+    </w:p>
+    <w:p>
+      <w:pPr>
+        <w:tabs>
+          <w:tab w:val="left" w:pos="283"/>
+          <w:tab w:val="left" w:pos="2704"/>
+          <w:tab w:val="left" w:pos="5142"/>
+          <w:tab w:val="left" w:pos="7574"/>
+        </w:tabs>
+        <w:ind w:left="289"/>
+        <w:rPr>
+          <w:lang w:val="en-US"/>
+        </w:rPr>
+      </w:pPr>
+      <w:r>
+        <w:rPr>
+          <w:color w:val="FF0000"/>
           <w:lang w:val="en-US"/>
         </w:rPr>
         <w:t>C</w:t>
@@ -782,178 +1173,32 @@
         <w:rPr>
           <w:lang w:val="en-US"/>
         </w:rPr>
-        <w:t>.</w:t>
-      </w:r>
-      <w:r>
-        <w:rPr>
-          <w:lang w:val="en-US"/>
-        </w:rPr>
-        <w:t xml:space="preserve">  Yes, that would be fine.</w:t>
-      </w:r>
-    </w:p>
-    <w:p>
-      <w:pPr>
-        <w:tabs>
-          <w:tab w:val="left" w:pos="283"/>
-          <w:tab w:val="left" w:pos="2704"/>
-          <w:tab w:val="left" w:pos="5142"/>
-          <w:tab w:val="left" w:pos="7574"/>
-        </w:tabs>
-        <w:ind w:left="288"/>
-        <w:rPr>
-          <w:lang w:val="en-US"/>
-        </w:rPr>
-      </w:pPr>
-      <w:r>
-        <w:rPr>
-          <w:lang w:val="en-US"/>
-        </w:rPr>
-        <w:t>I don’t be a</w:t>
-      </w:r>
-      <w:r>
-        <w:rPr>
-          <w:lang w:val="en-US"/>
-        </w:rPr>
-        <w:t>n</w:t>
-      </w:r>
-      <w:r>
-        <w:rPr>
-          <w:lang w:val="en-US"/>
-        </w:rPr>
-        <w:t xml:space="preserve"> answer</w:t>
-      </w:r>
-    </w:p>
-    <w:p>
-      <w:pPr>
-        <w:tabs>
-          <w:tab w:val="left" w:pos="283"/>
-          <w:tab w:val="left" w:pos="2704"/>
-          <w:tab w:val="left" w:pos="5142"/>
-          <w:tab w:val="left" w:pos="7574"/>
-        </w:tabs>
-        <w:rPr>
-          <w:iCs/>
-          <w:lang w:val="en-US"/>
-        </w:rPr>
-      </w:pPr>
-      <w:r>
-        <w:rPr>
-          <w:iCs/>
+        <w:t>. He is expected to show up soon.</w:t>
+      </w:r>
+    </w:p>
+    <w:p>
+      <w:pPr>
+        <w:tabs>
+          <w:tab w:val="left" w:pos="283"/>
+          <w:tab w:val="left" w:pos="2704"/>
+          <w:tab w:val="left" w:pos="5142"/>
+          <w:tab w:val="left" w:pos="7574"/>
+        </w:tabs>
+        <w:rPr>
+          <w:lang w:val="en-US"/>
+        </w:rPr>
+      </w:pPr>
+      <w:r>
+        <w:rPr>
           <w:lang w:val="en-US"/>
         </w:rPr>
         <w:t xml:space="preserve">Câu </w:t>
       </w:r>
       <w:r>
         <w:rPr>
-          <w:iCs/>
-          <w:lang w:val="en-US"/>
-        </w:rPr>
-        <w:t>4</w:t>
-      </w:r>
-      <w:r>
-        <w:rPr>
-          <w:iCs/>
-          <w:lang w:val="en-US"/>
-        </w:rPr>
-        <w:t>: Would you like to reserve the larger hall for the event?</w:t>
-      </w:r>
-    </w:p>
-    <w:p>
-      <w:pPr>
-        <w:tabs>
-          <w:tab w:val="left" w:pos="283"/>
-          <w:tab w:val="left" w:pos="2704"/>
-          <w:tab w:val="left" w:pos="5142"/>
-          <w:tab w:val="left" w:pos="7574"/>
-        </w:tabs>
-        <w:ind w:left="288"/>
-        <w:rPr>
-          <w:lang w:val="en-US"/>
-        </w:rPr>
-      </w:pPr>
-      <w:r>
-        <w:rPr>
-          <w:lang w:val="en-US"/>
-        </w:rPr>
-        <w:t>A.  Yes, I’ve already completed it.</w:t>
-      </w:r>
-    </w:p>
-    <w:p>
-      <w:pPr>
-        <w:tabs>
-          <w:tab w:val="left" w:pos="283"/>
-          <w:tab w:val="left" w:pos="2704"/>
-          <w:tab w:val="left" w:pos="5142"/>
-          <w:tab w:val="left" w:pos="7574"/>
-        </w:tabs>
-        <w:ind w:left="288"/>
-        <w:rPr>
-          <w:lang w:val="en-US"/>
-        </w:rPr>
-      </w:pPr>
-      <w:r>
-        <w:rPr>
-          <w:lang w:val="en-US"/>
-        </w:rPr>
-        <w:t>B.  It’s bigger than the others.</w:t>
-      </w:r>
-    </w:p>
-    <w:p>
-      <w:pPr>
-        <w:tabs>
-          <w:tab w:val="left" w:pos="283"/>
-          <w:tab w:val="left" w:pos="2704"/>
-          <w:tab w:val="left" w:pos="5142"/>
-          <w:tab w:val="left" w:pos="7574"/>
-        </w:tabs>
-        <w:ind w:left="288"/>
-        <w:rPr>
-          <w:lang w:val="en-US"/>
-        </w:rPr>
-      </w:pPr>
-      <w:r>
-        <w:rPr>
-          <w:u w:val="single"/>
-          <w:lang w:val="en-US"/>
-        </w:rPr>
-        <w:t>C</w:t>
-      </w:r>
-      <w:r>
-        <w:rPr>
-          <w:lang w:val="en-US"/>
-        </w:rPr>
-        <w:t>.</w:t>
-      </w:r>
-      <w:r>
-        <w:rPr>
-          <w:lang w:val="en-US"/>
-        </w:rPr>
-        <w:t xml:space="preserve">  Yes, that would be fine.</w:t>
-      </w:r>
-    </w:p>
-    <w:p>
-      <w:pPr>
-        <w:tabs>
-          <w:tab w:val="left" w:pos="283"/>
-          <w:tab w:val="left" w:pos="2704"/>
-          <w:tab w:val="left" w:pos="5142"/>
-          <w:tab w:val="left" w:pos="7574"/>
-        </w:tabs>
-        <w:rPr>
-          <w:lang w:val="en-US"/>
-        </w:rPr>
-      </w:pPr>
-      <w:r>
-        <w:rPr>
-          <w:lang w:val="en-US"/>
-        </w:rPr>
-        <w:t xml:space="preserve">Câu </w:t>
-      </w:r>
-      <w:r>
-        <w:rPr>
-          <w:lang w:val="en-US"/>
-        </w:rPr>
-        <w:t>5</w:t>
+          <w:lang w:val="en-US"/>
+        </w:rPr>
+        <w:t>7</w:t>
       </w:r>
       <w:r>
         <w:rPr>
@@ -980,12 +1225,11 @@
         <w:rPr>
           <w:noProof/>
         </w:rPr>
-        <w:lastRenderedPageBreak/>
         <w:drawing>
-          <wp:inline distT="0" distB="0" distL="0" distR="0" wp14:anchorId="137DFB89" wp14:editId="63277E06">
+          <wp:inline distT="0" distB="0" distL="0" distR="0" wp14:anchorId="72E6504D" wp14:editId="08A37DDB">
             <wp:extent cx="3433313" cy="3312208"/>
             <wp:effectExtent l="0" t="0" r="0" b="2540"/>
-            <wp:docPr id="5" name="Picture 5" descr="Elon Musk is trying to win China back - CNN"/>
+            <wp:docPr id="14" name="Picture 14" descr="Elon Musk is trying to win China back - CNN"/>
             <wp:cNvGraphicFramePr>
               <a:graphicFrameLocks xmlns:a="http://schemas.openxmlformats.org/drawingml/2006/main" noChangeAspect="1"/>
             </wp:cNvGraphicFramePr>
@@ -1051,7 +1295,13 @@
         <w:rPr>
           <w:lang w:val="en-US"/>
         </w:rPr>
-        <w:t>A. Bill Gates.</w:t>
+        <w:t>A</w:t>
+      </w:r>
+      <w:r>
+        <w:rPr>
+          <w:lang w:val="en-US"/>
+        </w:rPr>
+        <w:t>. Bill Gates.</w:t>
       </w:r>
     </w:p>
     <w:p>
@@ -1069,7 +1319,6 @@
       </w:pPr>
       <w:r>
         <w:rPr>
-          <w:u w:val="single"/>
           <w:lang w:val="en-US"/>
         </w:rPr>
         <w:t>B</w:t>
@@ -1078,6 +1327,59 @@
         <w:rPr>
           <w:lang w:val="en-US"/>
         </w:rPr>
+        <w:t>. Larry Ellision.</w:t>
+      </w:r>
+    </w:p>
+    <w:p>
+      <w:pPr>
+        <w:tabs>
+          <w:tab w:val="left" w:pos="283"/>
+          <w:tab w:val="left" w:pos="2704"/>
+          <w:tab w:val="left" w:pos="5142"/>
+          <w:tab w:val="left" w:pos="7574"/>
+        </w:tabs>
+        <w:ind w:left="720"/>
+        <w:rPr>
+          <w:lang w:val="en-US"/>
+        </w:rPr>
+      </w:pPr>
+      <w:r>
+        <w:rPr>
+          <w:lang w:val="en-US"/>
+        </w:rPr>
+        <w:t>C</w:t>
+      </w:r>
+      <w:r>
+        <w:rPr>
+          <w:lang w:val="en-US"/>
+        </w:rPr>
+        <w:t>. Jeff Bezos.</w:t>
+      </w:r>
+    </w:p>
+    <w:p>
+      <w:pPr>
+        <w:tabs>
+          <w:tab w:val="left" w:pos="283"/>
+          <w:tab w:val="left" w:pos="2704"/>
+          <w:tab w:val="left" w:pos="5142"/>
+          <w:tab w:val="left" w:pos="7574"/>
+        </w:tabs>
+        <w:ind w:left="720"/>
+        <w:rPr>
+          <w:lang w:val="en-US"/>
+        </w:rPr>
+      </w:pPr>
+      <w:r>
+        <w:rPr>
+          <w:color w:val="FF0000"/>
+          <w:lang w:val="en-US"/>
+        </w:rPr>
+        <w:t>D</w:t>
+      </w:r>
+      <w:r>
+        <w:rPr>
+          <w:lang w:val="en-US"/>
+        </w:rPr>
         <w:t>. Elon Musk.</w:t>
       </w:r>
     </w:p>
@@ -1089,67 +1391,15 @@
           <w:tab w:val="left" w:pos="5142"/>
           <w:tab w:val="left" w:pos="7574"/>
         </w:tabs>
-        <w:ind w:left="720"/>
-        <w:rPr>
-          <w:lang w:val="en-US"/>
-        </w:rPr>
-      </w:pPr>
-      <w:r>
-        <w:rPr>
-          <w:lang w:val="en-US"/>
-        </w:rPr>
-        <w:t>C. Jeff Bezos.</w:t>
-      </w:r>
-    </w:p>
-    <w:p>
-      <w:pPr>
-        <w:tabs>
-          <w:tab w:val="left" w:pos="283"/>
-          <w:tab w:val="left" w:pos="2704"/>
-          <w:tab w:val="left" w:pos="5142"/>
-          <w:tab w:val="left" w:pos="7574"/>
-        </w:tabs>
-        <w:ind w:left="720"/>
-        <w:rPr>
-          <w:lang w:val="en-US"/>
-        </w:rPr>
-      </w:pPr>
-      <w:r>
-        <w:rPr>
-          <w:lang w:val="en-US"/>
-        </w:rPr>
-        <w:t>D. Larry Ellision.</w:t>
-      </w:r>
-    </w:p>
-    <w:p>
-      <w:pPr>
-        <w:tabs>
-          <w:tab w:val="left" w:pos="283"/>
-          <w:tab w:val="left" w:pos="2704"/>
-          <w:tab w:val="left" w:pos="5142"/>
-          <w:tab w:val="left" w:pos="7574"/>
-        </w:tabs>
-        <w:rPr>
-          <w:lang w:val="en-US"/>
-        </w:rPr>
-      </w:pPr>
-      <w:r>
-        <w:rPr>
-          <w:lang w:val="en-US"/>
-        </w:rPr>
-        <w:t xml:space="preserve">Câu </w:t>
-      </w:r>
-      <w:r>
-        <w:rPr>
-          <w:lang w:val="en-US"/>
-        </w:rPr>
-        <w:t>6</w:t>
-      </w:r>
-      <w:r>
-        <w:rPr>
-          <w:lang w:val="en-US"/>
-        </w:rPr>
-        <w:t>: Did you hear about John’s promotion?</w:t>
+        <w:rPr>
+          <w:lang w:val="en-US"/>
+        </w:rPr>
+      </w:pPr>
+      <w:r>
+        <w:rPr>
+          <w:lang w:val="en-US"/>
+        </w:rPr>
+        <w:t>Câu 6: Did you hear about John’s promotion?</w:t>
       </w:r>
     </w:p>
     <w:p>
@@ -1167,6 +1417,7 @@
       </w:pPr>
       <w:r>
         <w:rPr>
+          <w:color w:val="FF0000"/>
           <w:lang w:val="en-US"/>
         </w:rPr>
         <w:t>A</w:t>
@@ -1175,13 +1426,7 @@
         <w:rPr>
           <w:lang w:val="en-US"/>
         </w:rPr>
-        <w:t xml:space="preserve">. </w:t>
-      </w:r>
-      <w:r>
-        <w:rPr>
-          <w:lang w:val="en-US"/>
-        </w:rPr>
-        <w:t>The sales promotion was successful.</w:t>
+        <w:t>. Yes, he is being recognized for the great work he did on the project.</w:t>
       </w:r>
     </w:p>
     <w:p>
@@ -1199,7 +1444,6 @@
       </w:pPr>
       <w:r>
         <w:rPr>
-          <w:u w:val="single"/>
           <w:lang w:val="en-US"/>
         </w:rPr>
         <w:t>B</w:t>
@@ -1208,13 +1452,7 @@
         <w:rPr>
           <w:lang w:val="en-US"/>
         </w:rPr>
-        <w:t>.</w:t>
-      </w:r>
-      <w:r>
-        <w:rPr>
-          <w:lang w:val="en-US"/>
-        </w:rPr>
-        <w:t xml:space="preserve"> Yes, he is being recognized for the great work he did on the project.</w:t>
+        <w:t>. No, I have not heard anything from him yet.</w:t>
       </w:r>
     </w:p>
     <w:p>
@@ -1234,126 +1472,13 @@
         <w:rPr>
           <w:lang w:val="en-US"/>
         </w:rPr>
-        <w:t>C. No, I have not heard anything from him yet.</w:t>
-      </w:r>
-    </w:p>
-    <w:p>
-      <w:pPr>
-        <w:tabs>
-          <w:tab w:val="left" w:pos="283"/>
-          <w:tab w:val="left" w:pos="2704"/>
-          <w:tab w:val="left" w:pos="5142"/>
-          <w:tab w:val="left" w:pos="7574"/>
-        </w:tabs>
-        <w:rPr>
-          <w:lang w:val="en-US"/>
-        </w:rPr>
-      </w:pPr>
-      <w:r>
-        <w:rPr>
-          <w:lang w:val="en-US"/>
-        </w:rPr>
-        <w:t xml:space="preserve">Câu </w:t>
-      </w:r>
-      <w:r>
-        <w:rPr>
-          <w:lang w:val="en-US"/>
-        </w:rPr>
-        <w:t>7</w:t>
-      </w:r>
-      <w:r>
-        <w:rPr>
-          <w:lang w:val="en-US"/>
-        </w:rPr>
-        <w:t>: What is PI number?</w:t>
-      </w:r>
-    </w:p>
-    <w:p>
-      <w:pPr>
-        <w:tabs>
-          <w:tab w:val="left" w:pos="283"/>
-          <w:tab w:val="left" w:pos="2704"/>
-          <w:tab w:val="left" w:pos="5142"/>
-          <w:tab w:val="left" w:pos="7574"/>
-        </w:tabs>
-        <w:ind w:left="284"/>
-        <w:rPr>
-          <w:lang w:val="en-US"/>
-        </w:rPr>
-      </w:pPr>
-      <w:r>
-        <w:rPr>
-          <w:lang w:val="en-US"/>
-        </w:rPr>
-        <w:t>A. 1.</w:t>
-      </w:r>
-      <w:r>
-        <w:rPr>
-          <w:lang w:val="en-US"/>
-        </w:rPr>
-        <w:tab/>
-        <w:t>B. 2.</w:t>
-      </w:r>
-      <w:r>
-        <w:rPr>
-          <w:lang w:val="en-US"/>
-        </w:rPr>
-        <w:tab/>
-      </w:r>
-      <w:r>
-        <w:rPr>
-          <w:u w:val="single"/>
-          <w:lang w:val="en-US"/>
-        </w:rPr>
         <w:t>C</w:t>
       </w:r>
       <w:r>
         <w:rPr>
           <w:lang w:val="en-US"/>
         </w:rPr>
-        <w:t>. 3, 14.</w:t>
-      </w:r>
-      <w:r>
-        <w:rPr>
-          <w:lang w:val="en-US"/>
-        </w:rPr>
-        <w:tab/>
-        <w:t>D. 4.</w:t>
-      </w:r>
-    </w:p>
-    <w:p>
-      <w:pPr>
-        <w:tabs>
-          <w:tab w:val="left" w:pos="283"/>
-          <w:tab w:val="left" w:pos="2704"/>
-          <w:tab w:val="left" w:pos="5142"/>
-          <w:tab w:val="left" w:pos="7574"/>
-        </w:tabs>
-        <w:rPr>
-          <w:iCs/>
-          <w:lang w:val="en-US"/>
-        </w:rPr>
-      </w:pPr>
-      <w:r>
-        <w:rPr>
-          <w:iCs/>
-          <w:lang w:val="en-US"/>
-        </w:rPr>
-        <w:t xml:space="preserve">Câu </w:t>
-      </w:r>
-      <w:r>
-        <w:rPr>
-          <w:iCs/>
-          <w:lang w:val="en-US"/>
-        </w:rPr>
-        <w:t>8</w:t>
-      </w:r>
-      <w:r>
-        <w:rPr>
-          <w:iCs/>
-          <w:lang w:val="en-US"/>
-        </w:rPr>
-        <w:t>: Should I go over the material once again before showing it to the client?</w:t>
+        <w:t>. The sales promotion was successful.</w:t>
       </w:r>
     </w:p>
     <w:p>
@@ -1373,60 +1498,19 @@
         <w:rPr>
           <w:lang w:val="en-US"/>
         </w:rPr>
-        <w:t>A. It’s about our new product.</w:t>
-      </w:r>
-    </w:p>
-    <w:p>
-      <w:pPr>
-        <w:tabs>
-          <w:tab w:val="left" w:pos="283"/>
-          <w:tab w:val="left" w:pos="2704"/>
-          <w:tab w:val="left" w:pos="5142"/>
-          <w:tab w:val="left" w:pos="7574"/>
-        </w:tabs>
-        <w:ind w:left="288"/>
-        <w:rPr>
-          <w:lang w:val="en-US"/>
-        </w:rPr>
-      </w:pPr>
-      <w:r>
-        <w:rPr>
-          <w:u w:val="single"/>
-          <w:lang w:val="en-US"/>
-        </w:rPr>
-        <w:t>B</w:t>
-      </w:r>
-      <w:r>
-        <w:rPr>
-          <w:lang w:val="en-US"/>
-        </w:rPr>
-        <w:t xml:space="preserve">. </w:t>
-      </w:r>
-      <w:r>
-        <w:rPr>
-          <w:lang w:val="en-US"/>
-        </w:rPr>
-        <w:t>That’d be a wise thing to do.</w:t>
-      </w:r>
-    </w:p>
-    <w:p>
-      <w:pPr>
-        <w:tabs>
-          <w:tab w:val="left" w:pos="283"/>
-          <w:tab w:val="left" w:pos="2704"/>
-          <w:tab w:val="left" w:pos="5142"/>
-          <w:tab w:val="left" w:pos="7574"/>
-        </w:tabs>
-        <w:ind w:left="289"/>
-        <w:rPr>
-          <w:lang w:val="en-US"/>
-        </w:rPr>
-      </w:pPr>
-      <w:r>
-        <w:rPr>
-          <w:lang w:val="en-US"/>
-        </w:rPr>
-        <w:t>C. He is expected to show up soon.</w:t>
+        <w:t>I don’t be a</w:t>
+      </w:r>
+      <w:r>
+        <w:rPr>
+          <w:lang w:val="en-US"/>
+        </w:rPr>
+        <w:t>n</w:t>
+      </w:r>
+      <w:r>
+        <w:rPr>
+          <w:lang w:val="en-US"/>
+        </w:rPr>
+        <w:t xml:space="preserve"> answer</w:t>
       </w:r>
     </w:p>
     <w:p>

</xml_diff>

<commit_message>
fix bug underline when CA not underline after mix
</commit_message>
<xml_diff>
--- a/Demo.docx
+++ b/Demo.docx
@@ -147,14 +147,15 @@
           <w:tab w:val="left" w:pos="7574"/>
         </w:tabs>
         <w:rPr>
-          <w:lang w:val="en-US"/>
-        </w:rPr>
-      </w:pPr>
-      <w:r>
-        <w:rPr>
           <w:iCs/>
           <w:lang w:val="en-US"/>
         </w:rPr>
+      </w:pPr>
+      <w:r>
+        <w:rPr>
+          <w:iCs/>
+          <w:lang w:val="en-US"/>
+        </w:rPr>
         <w:t xml:space="preserve">Câu </w:t>
       </w:r>
       <w:r>
@@ -169,6 +170,663 @@
           <w:iCs/>
           <w:lang w:val="en-US"/>
         </w:rPr>
+        <w:t>: Would you like to reserve the larger hall for the event?</w:t>
+      </w:r>
+    </w:p>
+    <w:p>
+      <w:pPr>
+        <w:tabs>
+          <w:tab w:val="left" w:pos="283"/>
+          <w:tab w:val="left" w:pos="2704"/>
+          <w:tab w:val="left" w:pos="5142"/>
+          <w:tab w:val="left" w:pos="7574"/>
+        </w:tabs>
+        <w:ind w:left="288"/>
+        <w:rPr>
+          <w:lang w:val="en-US"/>
+        </w:rPr>
+      </w:pPr>
+      <w:r>
+        <w:rPr>
+          <w:lang w:val="en-US"/>
+        </w:rPr>
+        <w:t>A</w:t>
+      </w:r>
+      <w:r>
+        <w:rPr>
+          <w:lang w:val="en-US"/>
+        </w:rPr>
+        <w:t>.  Yes, I’ve already completed it.</w:t>
+      </w:r>
+    </w:p>
+    <w:p>
+      <w:pPr>
+        <w:tabs>
+          <w:tab w:val="left" w:pos="283"/>
+          <w:tab w:val="left" w:pos="2704"/>
+          <w:tab w:val="left" w:pos="5142"/>
+          <w:tab w:val="left" w:pos="7574"/>
+        </w:tabs>
+        <w:ind w:left="288"/>
+        <w:rPr>
+          <w:lang w:val="en-US"/>
+        </w:rPr>
+      </w:pPr>
+      <w:r>
+        <w:rPr>
+          <w:lang w:val="en-US"/>
+        </w:rPr>
+        <w:t>B</w:t>
+      </w:r>
+      <w:r>
+        <w:rPr>
+          <w:lang w:val="en-US"/>
+        </w:rPr>
+        <w:t>.  It’s bigger than the others.</w:t>
+      </w:r>
+    </w:p>
+    <w:p>
+      <w:pPr>
+        <w:tabs>
+          <w:tab w:val="left" w:pos="283"/>
+          <w:tab w:val="left" w:pos="2704"/>
+          <w:tab w:val="left" w:pos="5142"/>
+          <w:tab w:val="left" w:pos="7574"/>
+        </w:tabs>
+        <w:ind w:left="288"/>
+        <w:rPr>
+          <w:lang w:val="en-US"/>
+        </w:rPr>
+      </w:pPr>
+      <w:r>
+        <w:rPr>
+          <w:color w:val="FF0000"/>
+          <w:u w:val="single"/>
+          <w:lang w:val="en-US"/>
+        </w:rPr>
+        <w:t>C</w:t>
+      </w:r>
+      <w:r>
+        <w:rPr>
+          <w:lang w:val="en-US"/>
+        </w:rPr>
+        <w:t>.  Yes, that would be fine.</w:t>
+      </w:r>
+    </w:p>
+    <w:p>
+      <w:pPr>
+        <w:tabs>
+          <w:tab w:val="left" w:pos="283"/>
+          <w:tab w:val="left" w:pos="2704"/>
+          <w:tab w:val="left" w:pos="5142"/>
+          <w:tab w:val="left" w:pos="7574"/>
+        </w:tabs>
+        <w:rPr>
+          <w:lang w:val="en-US"/>
+        </w:rPr>
+      </w:pPr>
+      <w:r>
+        <w:rPr>
+          <w:lang w:val="en-US"/>
+        </w:rPr>
+        <w:t xml:space="preserve">Câu </w:t>
+      </w:r>
+      <w:r>
+        <w:rPr>
+          <w:lang w:val="en-US"/>
+        </w:rPr>
+        <w:t>2</w:t>
+      </w:r>
+      <w:r>
+        <w:rPr>
+          <w:lang w:val="en-US"/>
+        </w:rPr>
+        <w:t>: Who is in the picture?</w:t>
+      </w:r>
+    </w:p>
+    <w:p>
+      <w:pPr>
+        <w:tabs>
+          <w:tab w:val="left" w:pos="283"/>
+          <w:tab w:val="left" w:pos="2704"/>
+          <w:tab w:val="left" w:pos="5142"/>
+          <w:tab w:val="left" w:pos="7574"/>
+        </w:tabs>
+        <w:ind w:left="288"/>
+        <w:jc w:val="center"/>
+        <w:rPr>
+          <w:lang w:val="en-US"/>
+        </w:rPr>
+      </w:pPr>
+      <w:r>
+        <w:rPr>
+          <w:noProof/>
+        </w:rPr>
+        <w:drawing>
+          <wp:inline distT="0" distB="0" distL="0" distR="0" wp14:anchorId="7B38362C" wp14:editId="36833344">
+            <wp:extent cx="3433313" cy="3312208"/>
+            <wp:effectExtent l="0" t="0" r="0" b="2540"/>
+            <wp:docPr id="1" name="Picture 1" descr="Elon Musk is trying to win China back - CNN"/>
+            <wp:cNvGraphicFramePr>
+              <a:graphicFrameLocks xmlns:a="http://schemas.openxmlformats.org/drawingml/2006/main" noChangeAspect="1"/>
+            </wp:cNvGraphicFramePr>
+            <a:graphic xmlns:a="http://schemas.openxmlformats.org/drawingml/2006/main">
+              <a:graphicData uri="http://schemas.openxmlformats.org/drawingml/2006/picture">
+                <pic:pic xmlns:pic="http://schemas.openxmlformats.org/drawingml/2006/picture">
+                  <pic:nvPicPr>
+                    <pic:cNvPr id="0" name="Picture 1" descr="Elon Musk is trying to win China back - CNN"/>
+                    <pic:cNvPicPr>
+                      <a:picLocks noChangeAspect="1" noChangeArrowheads="1"/>
+                    </pic:cNvPicPr>
+                  </pic:nvPicPr>
+                  <pic:blipFill rotWithShape="1">
+                    <a:blip r:embed="rId5">
+                      <a:extLst>
+                        <a:ext uri="{28A0092B-C50C-407E-A947-70E740481C1C}">
+                          <a14:useLocalDpi xmlns:a14="http://schemas.microsoft.com/office/drawing/2010/main" val="0"/>
+                        </a:ext>
+                      </a:extLst>
+                    </a:blip>
+                    <a:srcRect l="18287" t="1289" r="23942" b="-352"/>
+                    <a:stretch/>
+                  </pic:blipFill>
+                  <pic:spPr bwMode="auto">
+                    <a:xfrm>
+                      <a:off x="0" y="0"/>
+                      <a:ext cx="3433656" cy="3312539"/>
+                    </a:xfrm>
+                    <a:prstGeom prst="rect">
+                      <a:avLst/>
+                    </a:prstGeom>
+                    <a:noFill/>
+                    <a:ln>
+                      <a:noFill/>
+                    </a:ln>
+                    <a:extLst>
+                      <a:ext uri="{53640926-AAD7-44D8-BBD7-CCE9431645EC}">
+                        <a14:shadowObscured xmlns:a14="http://schemas.microsoft.com/office/drawing/2010/main"/>
+                      </a:ext>
+                    </a:extLst>
+                  </pic:spPr>
+                </pic:pic>
+              </a:graphicData>
+            </a:graphic>
+          </wp:inline>
+        </w:drawing>
+      </w:r>
+    </w:p>
+    <w:p>
+      <w:pPr>
+        <w:tabs>
+          <w:tab w:val="left" w:pos="283"/>
+          <w:tab w:val="left" w:pos="2704"/>
+          <w:tab w:val="left" w:pos="5142"/>
+          <w:tab w:val="left" w:pos="7574"/>
+        </w:tabs>
+        <w:ind w:left="720"/>
+        <w:rPr>
+          <w:lang w:val="en-US"/>
+        </w:rPr>
+      </w:pPr>
+      <w:r>
+        <w:rPr>
+          <w:lang w:val="en-US"/>
+        </w:rPr>
+        <w:t>A</w:t>
+      </w:r>
+      <w:r>
+        <w:rPr>
+          <w:lang w:val="en-US"/>
+        </w:rPr>
+        <w:t>. Jeff Bezos.</w:t>
+      </w:r>
+    </w:p>
+    <w:p>
+      <w:pPr>
+        <w:tabs>
+          <w:tab w:val="left" w:pos="283"/>
+          <w:tab w:val="left" w:pos="2704"/>
+          <w:tab w:val="left" w:pos="5142"/>
+          <w:tab w:val="left" w:pos="7574"/>
+        </w:tabs>
+        <w:ind w:left="720"/>
+        <w:rPr>
+          <w:lang w:val="en-US"/>
+        </w:rPr>
+      </w:pPr>
+      <w:r>
+        <w:rPr>
+          <w:lang w:val="en-US"/>
+        </w:rPr>
+        <w:t>B</w:t>
+      </w:r>
+      <w:r>
+        <w:rPr>
+          <w:lang w:val="en-US"/>
+        </w:rPr>
+        <w:t>. Bill Gates.</w:t>
+      </w:r>
+    </w:p>
+    <w:p>
+      <w:pPr>
+        <w:tabs>
+          <w:tab w:val="left" w:pos="283"/>
+          <w:tab w:val="left" w:pos="2704"/>
+          <w:tab w:val="left" w:pos="5142"/>
+          <w:tab w:val="left" w:pos="7574"/>
+        </w:tabs>
+        <w:ind w:left="720"/>
+        <w:rPr>
+          <w:lang w:val="en-US"/>
+        </w:rPr>
+      </w:pPr>
+      <w:r>
+        <w:rPr>
+          <w:color w:val="FF0000"/>
+          <w:u w:val="single"/>
+          <w:lang w:val="en-US"/>
+        </w:rPr>
+        <w:t>C</w:t>
+      </w:r>
+      <w:r>
+        <w:rPr>
+          <w:lang w:val="en-US"/>
+        </w:rPr>
+        <w:t>. Elon Musk.</w:t>
+      </w:r>
+    </w:p>
+    <w:p>
+      <w:pPr>
+        <w:tabs>
+          <w:tab w:val="left" w:pos="283"/>
+          <w:tab w:val="left" w:pos="2704"/>
+          <w:tab w:val="left" w:pos="5142"/>
+          <w:tab w:val="left" w:pos="7574"/>
+        </w:tabs>
+        <w:ind w:left="720"/>
+        <w:rPr>
+          <w:lang w:val="en-US"/>
+        </w:rPr>
+      </w:pPr>
+      <w:r>
+        <w:rPr>
+          <w:lang w:val="en-US"/>
+        </w:rPr>
+        <w:t>D</w:t>
+      </w:r>
+      <w:r>
+        <w:rPr>
+          <w:lang w:val="en-US"/>
+        </w:rPr>
+        <w:t>. Larry Ellision.</w:t>
+      </w:r>
+    </w:p>
+    <w:p>
+      <w:pPr>
+        <w:tabs>
+          <w:tab w:val="left" w:pos="283"/>
+          <w:tab w:val="left" w:pos="2704"/>
+          <w:tab w:val="left" w:pos="5142"/>
+          <w:tab w:val="left" w:pos="7574"/>
+        </w:tabs>
+        <w:rPr>
+          <w:lang w:val="en-US"/>
+        </w:rPr>
+      </w:pPr>
+      <w:r>
+        <w:rPr>
+          <w:lang w:val="en-US"/>
+        </w:rPr>
+        <w:t xml:space="preserve">Câu </w:t>
+      </w:r>
+      <w:r>
+        <w:rPr>
+          <w:lang w:val="en-US"/>
+        </w:rPr>
+        <w:t>3</w:t>
+      </w:r>
+      <w:r>
+        <w:rPr>
+          <w:lang w:val="en-US"/>
+        </w:rPr>
+        <w:t>: What is PI number?</w:t>
+      </w:r>
+    </w:p>
+    <w:p>
+      <w:pPr>
+        <w:tabs>
+          <w:tab w:val="left" w:pos="283"/>
+          <w:tab w:val="left" w:pos="2704"/>
+          <w:tab w:val="left" w:pos="5142"/>
+          <w:tab w:val="left" w:pos="7574"/>
+        </w:tabs>
+        <w:ind w:left="284"/>
+        <w:rPr>
+          <w:lang w:val="en-US"/>
+        </w:rPr>
+      </w:pPr>
+      <w:r>
+        <w:rPr>
+          <w:lang w:val="en-US"/>
+        </w:rPr>
+        <w:t>A</w:t>
+      </w:r>
+      <w:r>
+        <w:rPr>
+          <w:lang w:val="en-US"/>
+        </w:rPr>
+        <w:t>. 4.</w:t>
+      </w:r>
+      <w:r>
+        <w:rPr>
+          <w:lang w:val="en-US"/>
+        </w:rPr>
+        <w:tab/>
+      </w:r>
+      <w:r>
+        <w:rPr>
+          <w:u w:val="single"/>
+          <w:lang w:val="en-US"/>
+        </w:rPr>
+        <w:t>B</w:t>
+      </w:r>
+      <w:r>
+        <w:rPr>
+          <w:lang w:val="en-US"/>
+        </w:rPr>
+        <w:t>. 2.</w:t>
+      </w:r>
+      <w:r>
+        <w:rPr>
+          <w:lang w:val="en-US"/>
+        </w:rPr>
+        <w:tab/>
+      </w:r>
+      <w:r>
+        <w:rPr>
+          <w:color w:val="FF0000"/>
+          <w:lang w:val="en-US"/>
+        </w:rPr>
+        <w:t>C</w:t>
+      </w:r>
+      <w:r>
+        <w:rPr>
+          <w:lang w:val="en-US"/>
+        </w:rPr>
+        <w:t>. 3, 14.</w:t>
+      </w:r>
+      <w:r>
+        <w:rPr>
+          <w:lang w:val="en-US"/>
+        </w:rPr>
+        <w:tab/>
+        <w:t>D</w:t>
+      </w:r>
+      <w:r>
+        <w:rPr>
+          <w:lang w:val="en-US"/>
+        </w:rPr>
+        <w:t>. 1.</w:t>
+      </w:r>
+    </w:p>
+    <w:p>
+      <w:pPr>
+        <w:tabs>
+          <w:tab w:val="left" w:pos="283"/>
+          <w:tab w:val="left" w:pos="2704"/>
+          <w:tab w:val="left" w:pos="5142"/>
+          <w:tab w:val="left" w:pos="7574"/>
+        </w:tabs>
+        <w:rPr>
+          <w:iCs/>
+          <w:lang w:val="en-US"/>
+        </w:rPr>
+      </w:pPr>
+      <w:r>
+        <w:rPr>
+          <w:iCs/>
+          <w:lang w:val="en-US"/>
+        </w:rPr>
+        <w:t xml:space="preserve">Câu </w:t>
+      </w:r>
+      <w:r>
+        <w:rPr>
+          <w:iCs/>
+          <w:lang w:val="en-US"/>
+        </w:rPr>
+        <w:t>4</w:t>
+      </w:r>
+      <w:r>
+        <w:rPr>
+          <w:iCs/>
+          <w:lang w:val="en-US"/>
+        </w:rPr>
+        <w:t>: Who is going to attend the Mr. McKenzie’s retirement party?</w:t>
+      </w:r>
+    </w:p>
+    <w:p>
+      <w:pPr>
+        <w:tabs>
+          <w:tab w:val="left" w:pos="283"/>
+          <w:tab w:val="left" w:pos="2704"/>
+          <w:tab w:val="left" w:pos="5142"/>
+          <w:tab w:val="left" w:pos="7574"/>
+        </w:tabs>
+        <w:ind w:left="288"/>
+        <w:rPr>
+          <w:lang w:val="en-US"/>
+        </w:rPr>
+      </w:pPr>
+      <w:r>
+        <w:rPr>
+          <w:color w:val="FF0000"/>
+          <w:u w:val="single"/>
+          <w:lang w:val="en-US"/>
+        </w:rPr>
+        <w:t>A</w:t>
+      </w:r>
+      <w:r>
+        <w:rPr>
+          <w:lang w:val="en-US"/>
+        </w:rPr>
+        <w:t>. Everyone except Jill.</w:t>
+      </w:r>
+    </w:p>
+    <w:p>
+      <w:pPr>
+        <w:tabs>
+          <w:tab w:val="left" w:pos="283"/>
+          <w:tab w:val="left" w:pos="2704"/>
+          <w:tab w:val="left" w:pos="5142"/>
+          <w:tab w:val="left" w:pos="7574"/>
+        </w:tabs>
+        <w:ind w:left="288"/>
+        <w:rPr>
+          <w:lang w:val="en-US"/>
+        </w:rPr>
+      </w:pPr>
+      <w:r>
+        <w:rPr>
+          <w:lang w:val="en-US"/>
+        </w:rPr>
+        <w:lastRenderedPageBreak/>
+        <w:t>B</w:t>
+      </w:r>
+      <w:r>
+        <w:rPr>
+          <w:lang w:val="en-US"/>
+        </w:rPr>
+        <w:t>. He has not arrived yet.</w:t>
+      </w:r>
+    </w:p>
+    <w:p>
+      <w:pPr>
+        <w:tabs>
+          <w:tab w:val="left" w:pos="283"/>
+          <w:tab w:val="left" w:pos="2704"/>
+          <w:tab w:val="left" w:pos="5142"/>
+          <w:tab w:val="left" w:pos="7574"/>
+        </w:tabs>
+        <w:ind w:left="288"/>
+        <w:rPr>
+          <w:lang w:val="en-US"/>
+        </w:rPr>
+      </w:pPr>
+      <w:r>
+        <w:rPr>
+          <w:lang w:val="en-US"/>
+        </w:rPr>
+        <w:t>C</w:t>
+      </w:r>
+      <w:r>
+        <w:rPr>
+          <w:lang w:val="en-US"/>
+        </w:rPr>
+        <w:t>. Let’s go right now.</w:t>
+      </w:r>
+    </w:p>
+    <w:p>
+      <w:pPr>
+        <w:tabs>
+          <w:tab w:val="left" w:pos="283"/>
+          <w:tab w:val="left" w:pos="2704"/>
+          <w:tab w:val="left" w:pos="5142"/>
+          <w:tab w:val="left" w:pos="7574"/>
+        </w:tabs>
+        <w:rPr>
+          <w:lang w:val="en-US"/>
+        </w:rPr>
+      </w:pPr>
+      <w:r>
+        <w:rPr>
+          <w:lang w:val="en-US"/>
+        </w:rPr>
+        <w:t xml:space="preserve">Câu </w:t>
+      </w:r>
+      <w:r>
+        <w:rPr>
+          <w:lang w:val="en-US"/>
+        </w:rPr>
+        <w:t>5</w:t>
+      </w:r>
+      <w:r>
+        <w:rPr>
+          <w:lang w:val="en-US"/>
+        </w:rPr>
+        <w:t>: Did you hear about John’s promotion?</w:t>
+      </w:r>
+    </w:p>
+    <w:p>
+      <w:pPr>
+        <w:tabs>
+          <w:tab w:val="left" w:pos="283"/>
+          <w:tab w:val="left" w:pos="2704"/>
+          <w:tab w:val="left" w:pos="5142"/>
+          <w:tab w:val="left" w:pos="7574"/>
+        </w:tabs>
+        <w:ind w:left="283"/>
+        <w:rPr>
+          <w:lang w:val="en-US"/>
+        </w:rPr>
+      </w:pPr>
+      <w:r>
+        <w:rPr>
+          <w:lang w:val="en-US"/>
+        </w:rPr>
+        <w:t>A</w:t>
+      </w:r>
+      <w:r>
+        <w:rPr>
+          <w:lang w:val="en-US"/>
+        </w:rPr>
+        <w:t>. The sales promotion was successful.</w:t>
+      </w:r>
+    </w:p>
+    <w:p>
+      <w:pPr>
+        <w:tabs>
+          <w:tab w:val="left" w:pos="283"/>
+          <w:tab w:val="left" w:pos="2704"/>
+          <w:tab w:val="left" w:pos="5142"/>
+          <w:tab w:val="left" w:pos="7574"/>
+        </w:tabs>
+        <w:ind w:left="284"/>
+        <w:rPr>
+          <w:lang w:val="en-US"/>
+        </w:rPr>
+      </w:pPr>
+      <w:r>
+        <w:rPr>
+          <w:color w:val="FF0000"/>
+          <w:u w:val="single"/>
+          <w:lang w:val="en-US"/>
+        </w:rPr>
+        <w:t>B</w:t>
+      </w:r>
+      <w:r>
+        <w:rPr>
+          <w:lang w:val="en-US"/>
+        </w:rPr>
+        <w:t>. Yes, he is being recognized for the great work he did on the project.</w:t>
+      </w:r>
+    </w:p>
+    <w:p>
+      <w:pPr>
+        <w:tabs>
+          <w:tab w:val="left" w:pos="283"/>
+          <w:tab w:val="left" w:pos="2704"/>
+          <w:tab w:val="left" w:pos="5142"/>
+          <w:tab w:val="left" w:pos="7574"/>
+        </w:tabs>
+        <w:ind w:left="284"/>
+        <w:rPr>
+          <w:lang w:val="en-US"/>
+        </w:rPr>
+      </w:pPr>
+      <w:r>
+        <w:rPr>
+          <w:lang w:val="en-US"/>
+        </w:rPr>
+        <w:t>C</w:t>
+      </w:r>
+      <w:r>
+        <w:rPr>
+          <w:lang w:val="en-US"/>
+        </w:rPr>
+        <w:t>. No, I have not heard anything from him yet.</w:t>
+      </w:r>
+    </w:p>
+    <w:p>
+      <w:pPr>
+        <w:tabs>
+          <w:tab w:val="left" w:pos="283"/>
+          <w:tab w:val="left" w:pos="2704"/>
+          <w:tab w:val="left" w:pos="5142"/>
+          <w:tab w:val="left" w:pos="7574"/>
+        </w:tabs>
+        <w:rPr>
+          <w:lang w:val="en-US"/>
+        </w:rPr>
+      </w:pPr>
+      <w:r>
+        <w:rPr>
+          <w:iCs/>
+          <w:lang w:val="en-US"/>
+        </w:rPr>
+        <w:t xml:space="preserve">Câu </w:t>
+      </w:r>
+      <w:r>
+        <w:rPr>
+          <w:iCs/>
+          <w:lang w:val="en-US"/>
+        </w:rPr>
+        <w:t>6</w:t>
+      </w:r>
+      <w:r>
+        <w:rPr>
+          <w:iCs/>
+          <w:lang w:val="en-US"/>
+        </w:rPr>
         <w:t xml:space="preserve">: </w:t>
       </w:r>
       <w:r>
@@ -188,13 +846,68 @@
         </w:tabs>
         <w:ind w:left="288"/>
       </w:pPr>
+      <w:r>
+        <w:rPr>
+          <w:rFonts w:eastAsiaTheme="minorEastAsia"/>
+          <w:lang w:val="en-US"/>
+        </w:rPr>
+        <w:t>A</w:t>
+      </w:r>
+      <w:r>
+        <w:rPr>
+          <w:rFonts w:eastAsiaTheme="minorEastAsia"/>
+          <w:lang w:val="en-US"/>
+        </w:rPr>
+        <w:t xml:space="preserve">. </w:t>
+      </w:r>
+      <m:oMath>
+        <m:r>
+          <w:rPr>
+            <w:rFonts w:ascii="Cambria Math" w:eastAsiaTheme="minorEastAsia" w:hAnsi="Cambria Math"/>
+          </w:rPr>
+          <m:t>A=π</m:t>
+        </m:r>
+        <m:sSup>
+          <m:sSupPr>
+            <m:ctrlPr>
+              <w:rPr>
+                <w:rFonts w:ascii="Cambria Math" w:eastAsiaTheme="minorEastAsia" w:hAnsi="Cambria Math"/>
+              </w:rPr>
+            </m:ctrlPr>
+          </m:sSupPr>
+          <m:e>
+            <m:r>
+              <w:rPr>
+                <w:rFonts w:ascii="Cambria Math" w:eastAsiaTheme="minorEastAsia" w:hAnsi="Cambria Math"/>
+              </w:rPr>
+              <m:t>r</m:t>
+            </m:r>
+          </m:e>
+          <m:sup>
+            <m:r>
+              <w:rPr>
+                <w:rFonts w:ascii="Cambria Math" w:eastAsiaTheme="minorEastAsia" w:hAnsi="Cambria Math"/>
+              </w:rPr>
+              <m:t>2</m:t>
+            </m:r>
+          </m:sup>
+        </m:sSup>
+      </m:oMath>
+      <w:r>
+        <w:rPr>
+          <w:rFonts w:eastAsiaTheme="minorEastAsia"/>
+          <w:lang w:val="en-US"/>
+        </w:rPr>
+        <w:tab/>
+      </w:r>
       <w:r>
         <w:rPr>
           <w:rFonts w:eastAsiaTheme="minorEastAsia"/>
           <w:color w:val="FF0000"/>
-          <w:lang w:val="en-US"/>
-        </w:rPr>
-        <w:t>A</w:t>
+          <w:u w:val="single"/>
+          <w:lang w:val="en-US"/>
+        </w:rPr>
+        <w:t>B</w:t>
       </w:r>
       <w:r>
         <w:rPr>
@@ -348,13 +1061,7 @@
           <w:lang w:val="en-US"/>
         </w:rPr>
         <w:tab/>
-      </w:r>
-      <w:r>
-        <w:rPr>
-          <w:rFonts w:eastAsiaTheme="minorEastAsia"/>
-          <w:lang w:val="en-US"/>
-        </w:rPr>
-        <w:t>B</w:t>
+        <w:t>C</w:t>
       </w:r>
       <w:r>
         <w:rPr>
@@ -490,7 +1197,6 @@
       <w:r>
         <w:rPr>
           <w:rFonts w:eastAsiaTheme="minorEastAsia"/>
-          <w:lang w:val="en-US"/>
         </w:rPr>
         <w:tab/>
       </w:r>
@@ -499,7 +1205,7 @@
           <w:rFonts w:eastAsiaTheme="minorEastAsia"/>
           <w:lang w:val="en-US"/>
         </w:rPr>
-        <w:t>C</w:t>
+        <w:t>D</w:t>
       </w:r>
       <w:r>
         <w:rPr>
@@ -554,59 +1260,6 @@
           </m:e>
         </m:acc>
       </m:oMath>
-      <w:r>
-        <w:rPr>
-          <w:rFonts w:eastAsiaTheme="minorEastAsia"/>
-        </w:rPr>
-        <w:tab/>
-      </w:r>
-      <w:r>
-        <w:rPr>
-          <w:rFonts w:eastAsiaTheme="minorEastAsia"/>
-          <w:lang w:val="en-US"/>
-        </w:rPr>
-        <w:t>D</w:t>
-      </w:r>
-      <w:r>
-        <w:rPr>
-          <w:rFonts w:eastAsiaTheme="minorEastAsia"/>
-          <w:lang w:val="en-US"/>
-        </w:rPr>
-        <w:t xml:space="preserve">. </w:t>
-      </w:r>
-      <m:oMath>
-        <m:r>
-          <w:rPr>
-            <w:rFonts w:ascii="Cambria Math" w:eastAsiaTheme="minorEastAsia" w:hAnsi="Cambria Math"/>
-          </w:rPr>
-          <m:t>A=π</m:t>
-        </m:r>
-        <m:sSup>
-          <m:sSupPr>
-            <m:ctrlPr>
-              <w:rPr>
-                <w:rFonts w:ascii="Cambria Math" w:eastAsiaTheme="minorEastAsia" w:hAnsi="Cambria Math"/>
-              </w:rPr>
-            </m:ctrlPr>
-          </m:sSupPr>
-          <m:e>
-            <m:r>
-              <w:rPr>
-                <w:rFonts w:ascii="Cambria Math" w:eastAsiaTheme="minorEastAsia" w:hAnsi="Cambria Math"/>
-              </w:rPr>
-              <m:t>r</m:t>
-            </m:r>
-          </m:e>
-          <m:sup>
-            <m:r>
-              <w:rPr>
-                <w:rFonts w:ascii="Cambria Math" w:eastAsiaTheme="minorEastAsia" w:hAnsi="Cambria Math"/>
-              </w:rPr>
-              <m:t>2</m:t>
-            </m:r>
-          </m:sup>
-        </m:sSup>
-      </m:oMath>
     </w:p>
     <w:p>
       <w:pPr>
@@ -633,7 +1286,7 @@
           <w:iCs/>
           <w:lang w:val="en-US"/>
         </w:rPr>
-        <w:t>2</w:t>
+        <w:t>7</w:t>
       </w:r>
       <w:r>
         <w:rPr>
@@ -666,6 +1319,32 @@
         <w:rPr>
           <w:lang w:val="en-US"/>
         </w:rPr>
+        <w:t>.  Yes, I’ve already completed it.</w:t>
+      </w:r>
+    </w:p>
+    <w:p>
+      <w:pPr>
+        <w:tabs>
+          <w:tab w:val="left" w:pos="283"/>
+          <w:tab w:val="left" w:pos="2704"/>
+          <w:tab w:val="left" w:pos="5142"/>
+          <w:tab w:val="left" w:pos="7574"/>
+        </w:tabs>
+        <w:ind w:left="288"/>
+        <w:rPr>
+          <w:lang w:val="en-US"/>
+        </w:rPr>
+      </w:pPr>
+      <w:r>
+        <w:rPr>
+          <w:lang w:val="en-US"/>
+        </w:rPr>
+        <w:t>B</w:t>
+      </w:r>
+      <w:r>
+        <w:rPr>
+          <w:lang w:val="en-US"/>
+        </w:rPr>
         <w:t>.  It’s bigger than the others.</w:t>
       </w:r>
     </w:p>
@@ -685,6 +1364,96 @@
       <w:r>
         <w:rPr>
           <w:color w:val="FF0000"/>
+          <w:u w:val="single"/>
+          <w:lang w:val="en-US"/>
+        </w:rPr>
+        <w:t>C</w:t>
+      </w:r>
+      <w:r>
+        <w:rPr>
+          <w:lang w:val="en-US"/>
+        </w:rPr>
+        <w:t>.  Yes, that would be fine.</w:t>
+      </w:r>
+    </w:p>
+    <w:p>
+      <w:pPr>
+        <w:tabs>
+          <w:tab w:val="left" w:pos="283"/>
+          <w:tab w:val="left" w:pos="2704"/>
+          <w:tab w:val="left" w:pos="5142"/>
+          <w:tab w:val="left" w:pos="7574"/>
+        </w:tabs>
+        <w:rPr>
+          <w:iCs/>
+          <w:lang w:val="en-US"/>
+        </w:rPr>
+      </w:pPr>
+      <w:r>
+        <w:rPr>
+          <w:iCs/>
+          <w:lang w:val="en-US"/>
+        </w:rPr>
+        <w:t xml:space="preserve">Câu </w:t>
+      </w:r>
+      <w:r>
+        <w:rPr>
+          <w:iCs/>
+          <w:lang w:val="en-US"/>
+        </w:rPr>
+        <w:t>8</w:t>
+      </w:r>
+      <w:r>
+        <w:rPr>
+          <w:iCs/>
+          <w:lang w:val="en-US"/>
+        </w:rPr>
+        <w:t>: Should I go over the material once again before showing it to the client?</w:t>
+      </w:r>
+    </w:p>
+    <w:p>
+      <w:pPr>
+        <w:tabs>
+          <w:tab w:val="left" w:pos="283"/>
+          <w:tab w:val="left" w:pos="2704"/>
+          <w:tab w:val="left" w:pos="5142"/>
+          <w:tab w:val="left" w:pos="7574"/>
+        </w:tabs>
+        <w:ind w:left="288"/>
+        <w:rPr>
+          <w:lang w:val="en-US"/>
+        </w:rPr>
+      </w:pPr>
+      <w:r>
+        <w:rPr>
+          <w:color w:val="FF0000"/>
+          <w:u w:val="single"/>
+          <w:lang w:val="en-US"/>
+        </w:rPr>
+        <w:t>A</w:t>
+      </w:r>
+      <w:r>
+        <w:rPr>
+          <w:lang w:val="en-US"/>
+        </w:rPr>
+        <w:t>. He is expected to show up soon.</w:t>
+      </w:r>
+    </w:p>
+    <w:p>
+      <w:pPr>
+        <w:tabs>
+          <w:tab w:val="left" w:pos="283"/>
+          <w:tab w:val="left" w:pos="2704"/>
+          <w:tab w:val="left" w:pos="5142"/>
+          <w:tab w:val="left" w:pos="7574"/>
+        </w:tabs>
+        <w:ind w:left="288"/>
+        <w:rPr>
+          <w:lang w:val="en-US"/>
+        </w:rPr>
+      </w:pPr>
+      <w:r>
+        <w:rPr>
           <w:lang w:val="en-US"/>
         </w:rPr>
         <w:t>B</w:t>
@@ -693,18 +1462,18 @@
         <w:rPr>
           <w:lang w:val="en-US"/>
         </w:rPr>
-        <w:t>.  Yes, that would be fine.</w:t>
-      </w:r>
-    </w:p>
-    <w:p>
-      <w:pPr>
-        <w:tabs>
-          <w:tab w:val="left" w:pos="283"/>
-          <w:tab w:val="left" w:pos="2704"/>
-          <w:tab w:val="left" w:pos="5142"/>
-          <w:tab w:val="left" w:pos="7574"/>
-        </w:tabs>
-        <w:ind w:left="288"/>
+        <w:t>. It’s about our new product.</w:t>
+      </w:r>
+    </w:p>
+    <w:p>
+      <w:pPr>
+        <w:tabs>
+          <w:tab w:val="left" w:pos="283"/>
+          <w:tab w:val="left" w:pos="2704"/>
+          <w:tab w:val="left" w:pos="5142"/>
+          <w:tab w:val="left" w:pos="7574"/>
+        </w:tabs>
+        <w:ind w:left="289"/>
         <w:rPr>
           <w:lang w:val="en-US"/>
         </w:rPr>
@@ -719,766 +1488,7 @@
         <w:rPr>
           <w:lang w:val="en-US"/>
         </w:rPr>
-        <w:t>.  Yes, I’ve already completed it.</w:t>
-      </w:r>
-    </w:p>
-    <w:p>
-      <w:pPr>
-        <w:tabs>
-          <w:tab w:val="left" w:pos="283"/>
-          <w:tab w:val="left" w:pos="2704"/>
-          <w:tab w:val="left" w:pos="5142"/>
-          <w:tab w:val="left" w:pos="7574"/>
-        </w:tabs>
-        <w:rPr>
-          <w:iCs/>
-          <w:lang w:val="en-US"/>
-        </w:rPr>
-      </w:pPr>
-      <w:r>
-        <w:rPr>
-          <w:iCs/>
-          <w:lang w:val="en-US"/>
-        </w:rPr>
-        <w:t xml:space="preserve">Câu </w:t>
-      </w:r>
-      <w:r>
-        <w:rPr>
-          <w:iCs/>
-          <w:lang w:val="en-US"/>
-        </w:rPr>
-        <w:t>3</w:t>
-      </w:r>
-      <w:r>
-        <w:rPr>
-          <w:iCs/>
-          <w:lang w:val="en-US"/>
-        </w:rPr>
-        <w:t>: Would you like to reserve the larger hall for the event?</w:t>
-      </w:r>
-    </w:p>
-    <w:p>
-      <w:pPr>
-        <w:tabs>
-          <w:tab w:val="left" w:pos="283"/>
-          <w:tab w:val="left" w:pos="2704"/>
-          <w:tab w:val="left" w:pos="5142"/>
-          <w:tab w:val="left" w:pos="7574"/>
-        </w:tabs>
-        <w:ind w:left="288"/>
-        <w:rPr>
-          <w:lang w:val="en-US"/>
-        </w:rPr>
-      </w:pPr>
-      <w:r>
-        <w:rPr>
-          <w:color w:val="FF0000"/>
-          <w:lang w:val="en-US"/>
-        </w:rPr>
-        <w:t>A</w:t>
-      </w:r>
-      <w:r>
-        <w:rPr>
-          <w:lang w:val="en-US"/>
-        </w:rPr>
-        <w:t>.  Yes, that would be fine.</w:t>
-      </w:r>
-    </w:p>
-    <w:p>
-      <w:pPr>
-        <w:tabs>
-          <w:tab w:val="left" w:pos="283"/>
-          <w:tab w:val="left" w:pos="2704"/>
-          <w:tab w:val="left" w:pos="5142"/>
-          <w:tab w:val="left" w:pos="7574"/>
-        </w:tabs>
-        <w:ind w:left="288"/>
-        <w:rPr>
-          <w:lang w:val="en-US"/>
-        </w:rPr>
-      </w:pPr>
-      <w:r>
-        <w:rPr>
-          <w:lang w:val="en-US"/>
-        </w:rPr>
-        <w:t>B</w:t>
-      </w:r>
-      <w:r>
-        <w:rPr>
-          <w:lang w:val="en-US"/>
-        </w:rPr>
-        <w:t>.  Yes, I’ve already completed it.</w:t>
-      </w:r>
-    </w:p>
-    <w:p>
-      <w:pPr>
-        <w:tabs>
-          <w:tab w:val="left" w:pos="283"/>
-          <w:tab w:val="left" w:pos="2704"/>
-          <w:tab w:val="left" w:pos="5142"/>
-          <w:tab w:val="left" w:pos="7574"/>
-        </w:tabs>
-        <w:ind w:left="288"/>
-        <w:rPr>
-          <w:lang w:val="en-US"/>
-        </w:rPr>
-      </w:pPr>
-      <w:r>
-        <w:rPr>
-          <w:lang w:val="en-US"/>
-        </w:rPr>
-        <w:t>C</w:t>
-      </w:r>
-      <w:r>
-        <w:rPr>
-          <w:lang w:val="en-US"/>
-        </w:rPr>
-        <w:t>.  It’s bigger than the others.</w:t>
-      </w:r>
-    </w:p>
-    <w:p>
-      <w:pPr>
-        <w:tabs>
-          <w:tab w:val="left" w:pos="283"/>
-          <w:tab w:val="left" w:pos="2704"/>
-          <w:tab w:val="left" w:pos="5142"/>
-          <w:tab w:val="left" w:pos="7574"/>
-        </w:tabs>
-        <w:rPr>
-          <w:lang w:val="en-US"/>
-        </w:rPr>
-      </w:pPr>
-      <w:r>
-        <w:rPr>
-          <w:lang w:val="en-US"/>
-        </w:rPr>
-        <w:t xml:space="preserve">Câu </w:t>
-      </w:r>
-      <w:r>
-        <w:rPr>
-          <w:lang w:val="en-US"/>
-        </w:rPr>
-        <w:t>4</w:t>
-      </w:r>
-      <w:r>
-        <w:rPr>
-          <w:lang w:val="en-US"/>
-        </w:rPr>
-        <w:t>: What is PI number?</w:t>
-      </w:r>
-    </w:p>
-    <w:p>
-      <w:pPr>
-        <w:tabs>
-          <w:tab w:val="left" w:pos="283"/>
-          <w:tab w:val="left" w:pos="2704"/>
-          <w:tab w:val="left" w:pos="5142"/>
-          <w:tab w:val="left" w:pos="7574"/>
-        </w:tabs>
-        <w:ind w:left="284"/>
-        <w:rPr>
-          <w:lang w:val="en-US"/>
-        </w:rPr>
-      </w:pPr>
-      <w:r>
-        <w:rPr>
-          <w:lang w:val="en-US"/>
-        </w:rPr>
-        <w:t>A</w:t>
-      </w:r>
-      <w:r>
-        <w:rPr>
-          <w:lang w:val="en-US"/>
-        </w:rPr>
-        <w:t>. 2.</w:t>
-      </w:r>
-      <w:r>
-        <w:rPr>
-          <w:lang w:val="en-US"/>
-        </w:rPr>
-        <w:tab/>
-      </w:r>
-      <w:r>
-        <w:rPr>
-          <w:lang w:val="en-US"/>
-        </w:rPr>
-        <w:t>B</w:t>
-      </w:r>
-      <w:r>
-        <w:rPr>
-          <w:lang w:val="en-US"/>
-        </w:rPr>
-        <w:t>. 1.</w:t>
-      </w:r>
-      <w:r>
-        <w:rPr>
-          <w:lang w:val="en-US"/>
-        </w:rPr>
-        <w:tab/>
-      </w:r>
-      <w:r>
-        <w:rPr>
-          <w:lang w:val="en-US"/>
-        </w:rPr>
-        <w:t>C</w:t>
-      </w:r>
-      <w:r>
-        <w:rPr>
-          <w:lang w:val="en-US"/>
-        </w:rPr>
-        <w:t>. 4.</w:t>
-      </w:r>
-      <w:r>
-        <w:rPr>
-          <w:lang w:val="en-US"/>
-        </w:rPr>
-        <w:tab/>
-      </w:r>
-      <w:r>
-        <w:rPr>
-          <w:color w:val="FF0000"/>
-          <w:lang w:val="en-US"/>
-        </w:rPr>
-        <w:t>D</w:t>
-      </w:r>
-      <w:r>
-        <w:rPr>
-          <w:lang w:val="en-US"/>
-        </w:rPr>
-        <w:t>. 3, 14.</w:t>
-      </w:r>
-    </w:p>
-    <w:p>
-      <w:pPr>
-        <w:tabs>
-          <w:tab w:val="left" w:pos="283"/>
-          <w:tab w:val="left" w:pos="2704"/>
-          <w:tab w:val="left" w:pos="5142"/>
-          <w:tab w:val="left" w:pos="7574"/>
-        </w:tabs>
-        <w:rPr>
-          <w:iCs/>
-          <w:lang w:val="en-US"/>
-        </w:rPr>
-      </w:pPr>
-      <w:r>
-        <w:rPr>
-          <w:iCs/>
-          <w:lang w:val="en-US"/>
-        </w:rPr>
-        <w:t xml:space="preserve">Câu </w:t>
-      </w:r>
-      <w:r>
-        <w:rPr>
-          <w:iCs/>
-          <w:lang w:val="en-US"/>
-        </w:rPr>
-        <w:t>5</w:t>
-      </w:r>
-      <w:r>
-        <w:rPr>
-          <w:iCs/>
-          <w:lang w:val="en-US"/>
-        </w:rPr>
-        <w:t>: Who is going to attend the Mr. McKenzie’s retirement party?</w:t>
-      </w:r>
-    </w:p>
-    <w:p>
-      <w:pPr>
-        <w:tabs>
-          <w:tab w:val="left" w:pos="283"/>
-          <w:tab w:val="left" w:pos="2704"/>
-          <w:tab w:val="left" w:pos="5142"/>
-          <w:tab w:val="left" w:pos="7574"/>
-        </w:tabs>
-        <w:ind w:left="288"/>
-        <w:rPr>
-          <w:lang w:val="en-US"/>
-        </w:rPr>
-      </w:pPr>
-      <w:r>
-        <w:rPr>
-          <w:lang w:val="en-US"/>
-        </w:rPr>
-        <w:t>A</w:t>
-      </w:r>
-      <w:r>
-        <w:rPr>
-          <w:lang w:val="en-US"/>
-        </w:rPr>
-        <w:t>. He has not arrived yet.</w:t>
-      </w:r>
-    </w:p>
-    <w:p>
-      <w:pPr>
-        <w:tabs>
-          <w:tab w:val="left" w:pos="283"/>
-          <w:tab w:val="left" w:pos="2704"/>
-          <w:tab w:val="left" w:pos="5142"/>
-          <w:tab w:val="left" w:pos="7574"/>
-        </w:tabs>
-        <w:ind w:left="288"/>
-        <w:rPr>
-          <w:lang w:val="en-US"/>
-        </w:rPr>
-      </w:pPr>
-      <w:r>
-        <w:rPr>
-          <w:lang w:val="en-US"/>
-        </w:rPr>
-        <w:t>B</w:t>
-      </w:r>
-      <w:r>
-        <w:rPr>
-          <w:lang w:val="en-US"/>
-        </w:rPr>
-        <w:t>. Let’s go right now.</w:t>
-      </w:r>
-    </w:p>
-    <w:p>
-      <w:pPr>
-        <w:tabs>
-          <w:tab w:val="left" w:pos="283"/>
-          <w:tab w:val="left" w:pos="2704"/>
-          <w:tab w:val="left" w:pos="5142"/>
-          <w:tab w:val="left" w:pos="7574"/>
-        </w:tabs>
-        <w:ind w:left="288"/>
-        <w:rPr>
-          <w:lang w:val="en-US"/>
-        </w:rPr>
-      </w:pPr>
-      <w:r>
-        <w:rPr>
-          <w:color w:val="FF0000"/>
-          <w:lang w:val="en-US"/>
-        </w:rPr>
-        <w:t>C</w:t>
-      </w:r>
-      <w:r>
-        <w:rPr>
-          <w:lang w:val="en-US"/>
-        </w:rPr>
-        <w:t>. Everyone except Jill.</w:t>
-      </w:r>
-    </w:p>
-    <w:p>
-      <w:pPr>
-        <w:tabs>
-          <w:tab w:val="left" w:pos="283"/>
-          <w:tab w:val="left" w:pos="2704"/>
-          <w:tab w:val="left" w:pos="5142"/>
-          <w:tab w:val="left" w:pos="7574"/>
-        </w:tabs>
-        <w:rPr>
-          <w:iCs/>
-          <w:lang w:val="en-US"/>
-        </w:rPr>
-      </w:pPr>
-      <w:r>
-        <w:rPr>
-          <w:iCs/>
-          <w:lang w:val="en-US"/>
-        </w:rPr>
-        <w:t xml:space="preserve">Câu </w:t>
-      </w:r>
-      <w:r>
-        <w:rPr>
-          <w:iCs/>
-          <w:lang w:val="en-US"/>
-        </w:rPr>
-        <w:t>6</w:t>
-      </w:r>
-      <w:r>
-        <w:rPr>
-          <w:iCs/>
-          <w:lang w:val="en-US"/>
-        </w:rPr>
-        <w:t>: Should I go over the material once again before showing it to the client?</w:t>
-      </w:r>
-    </w:p>
-    <w:p>
-      <w:pPr>
-        <w:tabs>
-          <w:tab w:val="left" w:pos="283"/>
-          <w:tab w:val="left" w:pos="2704"/>
-          <w:tab w:val="left" w:pos="5142"/>
-          <w:tab w:val="left" w:pos="7574"/>
-        </w:tabs>
-        <w:ind w:left="288"/>
-        <w:rPr>
-          <w:lang w:val="en-US"/>
-        </w:rPr>
-      </w:pPr>
-      <w:r>
-        <w:rPr>
-          <w:lang w:val="en-US"/>
-        </w:rPr>
-        <w:t>A</w:t>
-      </w:r>
-      <w:r>
-        <w:rPr>
-          <w:lang w:val="en-US"/>
-        </w:rPr>
-        <w:t>. It’s about our new product.</w:t>
-      </w:r>
-    </w:p>
-    <w:p>
-      <w:pPr>
-        <w:tabs>
-          <w:tab w:val="left" w:pos="283"/>
-          <w:tab w:val="left" w:pos="2704"/>
-          <w:tab w:val="left" w:pos="5142"/>
-          <w:tab w:val="left" w:pos="7574"/>
-        </w:tabs>
-        <w:ind w:left="288"/>
-        <w:rPr>
-          <w:lang w:val="en-US"/>
-        </w:rPr>
-      </w:pPr>
-      <w:r>
-        <w:rPr>
-          <w:lang w:val="en-US"/>
-        </w:rPr>
-        <w:t>B</w:t>
-      </w:r>
-      <w:r>
-        <w:rPr>
-          <w:lang w:val="en-US"/>
-        </w:rPr>
         <w:t>. That’d be a wise thing to do.</w:t>
-      </w:r>
-    </w:p>
-    <w:p>
-      <w:pPr>
-        <w:tabs>
-          <w:tab w:val="left" w:pos="283"/>
-          <w:tab w:val="left" w:pos="2704"/>
-          <w:tab w:val="left" w:pos="5142"/>
-          <w:tab w:val="left" w:pos="7574"/>
-        </w:tabs>
-        <w:ind w:left="289"/>
-        <w:rPr>
-          <w:lang w:val="en-US"/>
-        </w:rPr>
-      </w:pPr>
-      <w:r>
-        <w:rPr>
-          <w:color w:val="FF0000"/>
-          <w:lang w:val="en-US"/>
-        </w:rPr>
-        <w:t>C</w:t>
-      </w:r>
-      <w:r>
-        <w:rPr>
-          <w:lang w:val="en-US"/>
-        </w:rPr>
-        <w:t>. He is expected to show up soon.</w:t>
-      </w:r>
-    </w:p>
-    <w:p>
-      <w:pPr>
-        <w:tabs>
-          <w:tab w:val="left" w:pos="283"/>
-          <w:tab w:val="left" w:pos="2704"/>
-          <w:tab w:val="left" w:pos="5142"/>
-          <w:tab w:val="left" w:pos="7574"/>
-        </w:tabs>
-        <w:rPr>
-          <w:lang w:val="en-US"/>
-        </w:rPr>
-      </w:pPr>
-      <w:r>
-        <w:rPr>
-          <w:lang w:val="en-US"/>
-        </w:rPr>
-        <w:t xml:space="preserve">Câu </w:t>
-      </w:r>
-      <w:r>
-        <w:rPr>
-          <w:lang w:val="en-US"/>
-        </w:rPr>
-        <w:t>7</w:t>
-      </w:r>
-      <w:r>
-        <w:rPr>
-          <w:lang w:val="en-US"/>
-        </w:rPr>
-        <w:t>: Who is in the picture?</w:t>
-      </w:r>
-    </w:p>
-    <w:p>
-      <w:pPr>
-        <w:tabs>
-          <w:tab w:val="left" w:pos="283"/>
-          <w:tab w:val="left" w:pos="2704"/>
-          <w:tab w:val="left" w:pos="5142"/>
-          <w:tab w:val="left" w:pos="7574"/>
-        </w:tabs>
-        <w:ind w:left="288"/>
-        <w:jc w:val="center"/>
-        <w:rPr>
-          <w:lang w:val="en-US"/>
-        </w:rPr>
-      </w:pPr>
-      <w:r>
-        <w:rPr>
-          <w:noProof/>
-        </w:rPr>
-        <w:drawing>
-          <wp:inline distT="0" distB="0" distL="0" distR="0" wp14:anchorId="72E6504D" wp14:editId="08A37DDB">
-            <wp:extent cx="3433313" cy="3312208"/>
-            <wp:effectExtent l="0" t="0" r="0" b="2540"/>
-            <wp:docPr id="14" name="Picture 14" descr="Elon Musk is trying to win China back - CNN"/>
-            <wp:cNvGraphicFramePr>
-              <a:graphicFrameLocks xmlns:a="http://schemas.openxmlformats.org/drawingml/2006/main" noChangeAspect="1"/>
-            </wp:cNvGraphicFramePr>
-            <a:graphic xmlns:a="http://schemas.openxmlformats.org/drawingml/2006/main">
-              <a:graphicData uri="http://schemas.openxmlformats.org/drawingml/2006/picture">
-                <pic:pic xmlns:pic="http://schemas.openxmlformats.org/drawingml/2006/picture">
-                  <pic:nvPicPr>
-                    <pic:cNvPr id="0" name="Picture 1" descr="Elon Musk is trying to win China back - CNN"/>
-                    <pic:cNvPicPr>
-                      <a:picLocks noChangeAspect="1" noChangeArrowheads="1"/>
-                    </pic:cNvPicPr>
-                  </pic:nvPicPr>
-                  <pic:blipFill rotWithShape="1">
-                    <a:blip r:embed="rId5">
-                      <a:extLst>
-                        <a:ext uri="{28A0092B-C50C-407E-A947-70E740481C1C}">
-                          <a14:useLocalDpi xmlns:a14="http://schemas.microsoft.com/office/drawing/2010/main" val="0"/>
-                        </a:ext>
-                      </a:extLst>
-                    </a:blip>
-                    <a:srcRect l="18287" t="1289" r="23942" b="-352"/>
-                    <a:stretch/>
-                  </pic:blipFill>
-                  <pic:spPr bwMode="auto">
-                    <a:xfrm>
-                      <a:off x="0" y="0"/>
-                      <a:ext cx="3433656" cy="3312539"/>
-                    </a:xfrm>
-                    <a:prstGeom prst="rect">
-                      <a:avLst/>
-                    </a:prstGeom>
-                    <a:noFill/>
-                    <a:ln>
-                      <a:noFill/>
-                    </a:ln>
-                    <a:extLst>
-                      <a:ext uri="{53640926-AAD7-44D8-BBD7-CCE9431645EC}">
-                        <a14:shadowObscured xmlns:a14="http://schemas.microsoft.com/office/drawing/2010/main"/>
-                      </a:ext>
-                    </a:extLst>
-                  </pic:spPr>
-                </pic:pic>
-              </a:graphicData>
-            </a:graphic>
-          </wp:inline>
-        </w:drawing>
-      </w:r>
-    </w:p>
-    <w:p>
-      <w:pPr>
-        <w:tabs>
-          <w:tab w:val="left" w:pos="283"/>
-          <w:tab w:val="left" w:pos="2704"/>
-          <w:tab w:val="left" w:pos="5142"/>
-          <w:tab w:val="left" w:pos="7574"/>
-        </w:tabs>
-        <w:ind w:left="720"/>
-        <w:rPr>
-          <w:lang w:val="en-US"/>
-        </w:rPr>
-      </w:pPr>
-      <w:r>
-        <w:rPr>
-          <w:lang w:val="en-US"/>
-        </w:rPr>
-        <w:t>A</w:t>
-      </w:r>
-      <w:r>
-        <w:rPr>
-          <w:lang w:val="en-US"/>
-        </w:rPr>
-        <w:t>. Bill Gates.</w:t>
-      </w:r>
-    </w:p>
-    <w:p>
-      <w:pPr>
-        <w:tabs>
-          <w:tab w:val="left" w:pos="283"/>
-          <w:tab w:val="left" w:pos="2704"/>
-          <w:tab w:val="left" w:pos="5142"/>
-          <w:tab w:val="left" w:pos="7574"/>
-        </w:tabs>
-        <w:ind w:left="720"/>
-        <w:rPr>
-          <w:lang w:val="en-US"/>
-        </w:rPr>
-      </w:pPr>
-      <w:r>
-        <w:rPr>
-          <w:lang w:val="en-US"/>
-        </w:rPr>
-        <w:t>B</w:t>
-      </w:r>
-      <w:r>
-        <w:rPr>
-          <w:lang w:val="en-US"/>
-        </w:rPr>
-        <w:t>. Larry Ellision.</w:t>
-      </w:r>
-    </w:p>
-    <w:p>
-      <w:pPr>
-        <w:tabs>
-          <w:tab w:val="left" w:pos="283"/>
-          <w:tab w:val="left" w:pos="2704"/>
-          <w:tab w:val="left" w:pos="5142"/>
-          <w:tab w:val="left" w:pos="7574"/>
-        </w:tabs>
-        <w:ind w:left="720"/>
-        <w:rPr>
-          <w:lang w:val="en-US"/>
-        </w:rPr>
-      </w:pPr>
-      <w:r>
-        <w:rPr>
-          <w:lang w:val="en-US"/>
-        </w:rPr>
-        <w:t>C</w:t>
-      </w:r>
-      <w:r>
-        <w:rPr>
-          <w:lang w:val="en-US"/>
-        </w:rPr>
-        <w:t>. Jeff Bezos.</w:t>
-      </w:r>
-    </w:p>
-    <w:p>
-      <w:pPr>
-        <w:tabs>
-          <w:tab w:val="left" w:pos="283"/>
-          <w:tab w:val="left" w:pos="2704"/>
-          <w:tab w:val="left" w:pos="5142"/>
-          <w:tab w:val="left" w:pos="7574"/>
-        </w:tabs>
-        <w:ind w:left="720"/>
-        <w:rPr>
-          <w:lang w:val="en-US"/>
-        </w:rPr>
-      </w:pPr>
-      <w:r>
-        <w:rPr>
-          <w:color w:val="FF0000"/>
-          <w:lang w:val="en-US"/>
-        </w:rPr>
-        <w:t>D</w:t>
-      </w:r>
-      <w:r>
-        <w:rPr>
-          <w:lang w:val="en-US"/>
-        </w:rPr>
-        <w:t>. Elon Musk.</w:t>
-      </w:r>
-    </w:p>
-    <w:p>
-      <w:pPr>
-        <w:tabs>
-          <w:tab w:val="left" w:pos="283"/>
-          <w:tab w:val="left" w:pos="2704"/>
-          <w:tab w:val="left" w:pos="5142"/>
-          <w:tab w:val="left" w:pos="7574"/>
-        </w:tabs>
-        <w:rPr>
-          <w:lang w:val="en-US"/>
-        </w:rPr>
-      </w:pPr>
-      <w:r>
-        <w:rPr>
-          <w:lang w:val="en-US"/>
-        </w:rPr>
-        <w:t>Câu 6: Did you hear about John’s promotion?</w:t>
-      </w:r>
-    </w:p>
-    <w:p>
-      <w:pPr>
-        <w:tabs>
-          <w:tab w:val="left" w:pos="283"/>
-          <w:tab w:val="left" w:pos="2704"/>
-          <w:tab w:val="left" w:pos="5142"/>
-          <w:tab w:val="left" w:pos="7574"/>
-        </w:tabs>
-        <w:ind w:left="283"/>
-        <w:rPr>
-          <w:lang w:val="en-US"/>
-        </w:rPr>
-      </w:pPr>
-      <w:r>
-        <w:rPr>
-          <w:color w:val="FF0000"/>
-          <w:lang w:val="en-US"/>
-        </w:rPr>
-        <w:t>A</w:t>
-      </w:r>
-      <w:r>
-        <w:rPr>
-          <w:lang w:val="en-US"/>
-        </w:rPr>
-        <w:t>. Yes, he is being recognized for the great work he did on the project.</w:t>
-      </w:r>
-    </w:p>
-    <w:p>
-      <w:pPr>
-        <w:tabs>
-          <w:tab w:val="left" w:pos="283"/>
-          <w:tab w:val="left" w:pos="2704"/>
-          <w:tab w:val="left" w:pos="5142"/>
-          <w:tab w:val="left" w:pos="7574"/>
-        </w:tabs>
-        <w:ind w:left="284"/>
-        <w:rPr>
-          <w:lang w:val="en-US"/>
-        </w:rPr>
-      </w:pPr>
-      <w:r>
-        <w:rPr>
-          <w:lang w:val="en-US"/>
-        </w:rPr>
-        <w:t>B</w:t>
-      </w:r>
-      <w:r>
-        <w:rPr>
-          <w:lang w:val="en-US"/>
-        </w:rPr>
-        <w:t>. No, I have not heard anything from him yet.</w:t>
-      </w:r>
-    </w:p>
-    <w:p>
-      <w:pPr>
-        <w:tabs>
-          <w:tab w:val="left" w:pos="283"/>
-          <w:tab w:val="left" w:pos="2704"/>
-          <w:tab w:val="left" w:pos="5142"/>
-          <w:tab w:val="left" w:pos="7574"/>
-        </w:tabs>
-        <w:ind w:left="284"/>
-        <w:rPr>
-          <w:lang w:val="en-US"/>
-        </w:rPr>
-      </w:pPr>
-      <w:r>
-        <w:rPr>
-          <w:lang w:val="en-US"/>
-        </w:rPr>
-        <w:t>C</w:t>
-      </w:r>
-      <w:r>
-        <w:rPr>
-          <w:lang w:val="en-US"/>
-        </w:rPr>
-        <w:t>. The sales promotion was successful.</w:t>
       </w:r>
     </w:p>
     <w:p>

</xml_diff>